<commit_message>
rough draft update, results need revision
</commit_message>
<xml_diff>
--- a/Rought Draft.docx
+++ b/Rought Draft.docx
@@ -1,6 +1,6 @@
 
 <file path=word/document.xml><?xml version="1.0" encoding="utf-8"?>
-<w:document xmlns:wpc="http://schemas.microsoft.com/office/word/2010/wordprocessingCanvas" xmlns:cx="http://schemas.microsoft.com/office/drawing/2014/chartex" xmlns:cx1="http://schemas.microsoft.com/office/drawing/2015/9/8/chartex" xmlns:cx2="http://schemas.microsoft.com/office/drawing/2015/10/21/chartex" xmlns:cx3="http://schemas.microsoft.com/office/drawing/2016/5/9/chartex" xmlns:cx4="http://schemas.microsoft.com/office/drawing/2016/5/10/chartex" xmlns:cx5="http://schemas.microsoft.com/office/drawing/2016/5/11/chartex" xmlns:cx6="http://schemas.microsoft.com/office/drawing/2016/5/12/chartex" xmlns:cx7="http://schemas.microsoft.com/office/drawing/2016/5/13/chartex" xmlns:cx8="http://schemas.microsoft.com/office/drawing/2016/5/14/chartex" xmlns:mc="http://schemas.openxmlformats.org/markup-compatibility/2006" xmlns:aink="http://schemas.microsoft.com/office/drawing/2016/ink" xmlns:am3d="http://schemas.microsoft.com/office/drawing/2017/model3d" xmlns:o="urn:schemas-microsoft-com:office:office" xmlns:oel="http://schemas.microsoft.com/office/2019/extlst" xmlns:r="http://schemas.openxmlformats.org/officeDocument/2006/relationships" xmlns:m="http://schemas.openxmlformats.org/officeDocument/2006/math" xmlns:v="urn:schemas-microsoft-com:vml" xmlns:wp14="http://schemas.microsoft.com/office/word/2010/wordprocessingDrawing" xmlns:wp="http://schemas.openxmlformats.org/drawingml/2006/wordprocessingDrawing" xmlns:w10="urn:schemas-microsoft-com:office:word" xmlns:w="http://schemas.openxmlformats.org/wordprocessingml/2006/main" xmlns:w14="http://schemas.microsoft.com/office/word/2010/wordml" xmlns:w15="http://schemas.microsoft.com/office/word/2012/wordml" xmlns:w16cex="http://schemas.microsoft.com/office/word/2018/wordml/cex" xmlns:w16cid="http://schemas.microsoft.com/office/word/2016/wordml/cid" xmlns:w16="http://schemas.microsoft.com/office/word/2018/wordml" xmlns:w16sdtdh="http://schemas.microsoft.com/office/word/2020/wordml/sdtdatahash" xmlns:w16se="http://schemas.microsoft.com/office/word/2015/wordml/symex" xmlns:wpg="http://schemas.microsoft.com/office/word/2010/wordprocessingGroup" xmlns:wpi="http://schemas.microsoft.com/office/word/2010/wordprocessingInk" xmlns:wne="http://schemas.microsoft.com/office/word/2006/wordml" xmlns:wps="http://schemas.microsoft.com/office/word/2010/wordprocessingShape" mc:Ignorable="w14 w15 w16se w16cid w16 w16cex w16sdtdh wp14">
+<w:document xmlns:wpc="http://schemas.microsoft.com/office/word/2010/wordprocessingCanvas" xmlns:cx="http://schemas.microsoft.com/office/drawing/2014/chartex" xmlns:cx1="http://schemas.microsoft.com/office/drawing/2015/9/8/chartex" xmlns:cx2="http://schemas.microsoft.com/office/drawing/2015/10/21/chartex" xmlns:cx3="http://schemas.microsoft.com/office/drawing/2016/5/9/chartex" xmlns:cx4="http://schemas.microsoft.com/office/drawing/2016/5/10/chartex" xmlns:cx5="http://schemas.microsoft.com/office/drawing/2016/5/11/chartex" xmlns:cx6="http://schemas.microsoft.com/office/drawing/2016/5/12/chartex" xmlns:cx7="http://schemas.microsoft.com/office/drawing/2016/5/13/chartex" xmlns:cx8="http://schemas.microsoft.com/office/drawing/2016/5/14/chartex" xmlns:mc="http://schemas.openxmlformats.org/markup-compatibility/2006" xmlns:aink="http://schemas.microsoft.com/office/drawing/2016/ink" xmlns:am3d="http://schemas.microsoft.com/office/drawing/2017/model3d" xmlns:o="urn:schemas-microsoft-com:office:office" xmlns:oel="http://schemas.microsoft.com/office/2019/extlst" xmlns:r="http://schemas.openxmlformats.org/officeDocument/2006/relationships" xmlns:m="http://schemas.openxmlformats.org/officeDocument/2006/math" xmlns:v="urn:schemas-microsoft-com:vml" xmlns:wp14="http://schemas.microsoft.com/office/word/2010/wordprocessingDrawing" xmlns:wp="http://schemas.openxmlformats.org/drawingml/2006/wordprocessingDrawing" xmlns:w10="urn:schemas-microsoft-com:office:word" xmlns:w="http://schemas.openxmlformats.org/wordprocessingml/2006/main" xmlns:w14="http://schemas.microsoft.com/office/word/2010/wordml" xmlns:w15="http://schemas.microsoft.com/office/word/2012/wordml" xmlns:w16cex="http://schemas.microsoft.com/office/word/2018/wordml/cex" xmlns:w16cid="http://schemas.microsoft.com/office/word/2016/wordml/cid" xmlns:w16="http://schemas.microsoft.com/office/word/2018/wordml" xmlns:w16du="http://schemas.microsoft.com/office/word/2023/wordml/word16du" xmlns:w16sdtdh="http://schemas.microsoft.com/office/word/2020/wordml/sdtdatahash" xmlns:w16se="http://schemas.microsoft.com/office/word/2015/wordml/symex" xmlns:wpg="http://schemas.microsoft.com/office/word/2010/wordprocessingGroup" xmlns:wpi="http://schemas.microsoft.com/office/word/2010/wordprocessingInk" xmlns:wne="http://schemas.microsoft.com/office/word/2006/wordml" xmlns:wps="http://schemas.microsoft.com/office/word/2010/wordprocessingShape" mc:Ignorable="w14 w15 w16se w16cid w16 w16cex w16sdtdh w16du wp14">
   <w:body>
     <w:p>
       <w:pPr>
@@ -21,7 +21,27 @@
           <w:sz w:val="32"/>
           <w:szCs w:val="32"/>
         </w:rPr>
-        <w:t>Predicting Bitcoin Returns with Long Short-Term Memory (LSTM) Neural Networks: A Comparative Study of Traditional and Deep Learning Approaches</w:t>
+        <w:t xml:space="preserve">Predicting Bitcoin </w:t>
+      </w:r>
+      <w:r>
+        <w:rPr>
+          <w:rFonts w:ascii="Times New Roman" w:hAnsi="Times New Roman" w:cs="Times New Roman"/>
+          <w:b/>
+          <w:bCs/>
+          <w:sz w:val="32"/>
+          <w:szCs w:val="32"/>
+        </w:rPr>
+        <w:t>Price</w:t>
+      </w:r>
+      <w:r>
+        <w:rPr>
+          <w:rFonts w:ascii="Times New Roman" w:hAnsi="Times New Roman" w:cs="Times New Roman"/>
+          <w:b/>
+          <w:bCs/>
+          <w:sz w:val="32"/>
+          <w:szCs w:val="32"/>
+        </w:rPr>
+        <w:t xml:space="preserve"> with Long Short-Term Memory (LSTM) Neural Networks: A Comparative Study of Traditional and Deep Learning Approaches</w:t>
       </w:r>
     </w:p>
     <w:p>
@@ -122,17 +142,117 @@
           <w:sz w:val="24"/>
           <w:szCs w:val="24"/>
         </w:rPr>
-        <w:t xml:space="preserve"> Deep learning comprises a variety of neural network architectures, with Long Short-Term Memory (LSTM) networks being a popular type of recurrent neural network that excels at capturing long-term dependencies in sequential data. This study aims to answer the question of whether the deep learning methods of forecasting, specifically Long Short-Term Memory (LSTM) Networks, outperform older, more traditional ways such as Autoregressive Integrated Moving Average (ARIMA) Models. The results from this paper indicate that ARIMA models outperform LSTM models when applied to Bitcoin Log Returns with out-of-sample RMSE values of equivalently 0.029 and 0.037, respectively.</w:t>
-      </w:r>
-    </w:p>
-    <w:p>
-      <w:pPr>
-        <w:rPr>
-          <w:rFonts w:ascii="Times New Roman" w:hAnsi="Times New Roman" w:cs="Times New Roman"/>
-          <w:sz w:val="24"/>
-          <w:szCs w:val="24"/>
-        </w:rPr>
-      </w:pPr>
+        <w:t xml:space="preserve"> Deep learning comprises a variety of neural network architectures, with Long Short-Term Memory (LSTM) networks being a popular type of recurrent neural network that excels at capturing long-term dependencies in sequential data. This study aims to answer the question of whether the deep learning methods of forecasting, specifically Long Short-Term Memory (LSTM) Networks, outperform older, more traditional ways such as Autoregressive Integrated Moving Average (ARIMA) Models. </w:t>
+      </w:r>
+      <w:r>
+        <w:rPr>
+          <w:rFonts w:ascii="Times New Roman" w:hAnsi="Times New Roman" w:cs="Times New Roman"/>
+          <w:b/>
+          <w:bCs/>
+          <w:sz w:val="24"/>
+          <w:szCs w:val="24"/>
+          <w:highlight w:val="yellow"/>
+        </w:rPr>
+        <w:t xml:space="preserve">The results from this paper indicate that ARIMA models outperform LSTM models when applied to Bitcoin </w:t>
+      </w:r>
+      <w:r>
+        <w:rPr>
+          <w:rFonts w:ascii="Times New Roman" w:hAnsi="Times New Roman" w:cs="Times New Roman"/>
+          <w:b/>
+          <w:bCs/>
+          <w:sz w:val="24"/>
+          <w:szCs w:val="24"/>
+          <w:highlight w:val="yellow"/>
+        </w:rPr>
+        <w:t>prices</w:t>
+      </w:r>
+      <w:r>
+        <w:rPr>
+          <w:rFonts w:ascii="Times New Roman" w:hAnsi="Times New Roman" w:cs="Times New Roman"/>
+          <w:b/>
+          <w:bCs/>
+          <w:sz w:val="24"/>
+          <w:szCs w:val="24"/>
+          <w:highlight w:val="yellow"/>
+        </w:rPr>
+        <w:t>.</w:t>
+      </w:r>
+      <w:r>
+        <w:rPr>
+          <w:rFonts w:ascii="Times New Roman" w:hAnsi="Times New Roman" w:cs="Times New Roman"/>
+          <w:b/>
+          <w:bCs/>
+          <w:sz w:val="24"/>
+          <w:szCs w:val="24"/>
+          <w:highlight w:val="yellow"/>
+        </w:rPr>
+        <w:t xml:space="preserve"> The forecasting error</w:t>
+      </w:r>
+      <w:r>
+        <w:rPr>
+          <w:rFonts w:ascii="Times New Roman" w:hAnsi="Times New Roman" w:cs="Times New Roman"/>
+          <w:b/>
+          <w:bCs/>
+          <w:sz w:val="24"/>
+          <w:szCs w:val="24"/>
+          <w:highlight w:val="yellow"/>
+        </w:rPr>
+        <w:t>s</w:t>
+      </w:r>
+      <w:r>
+        <w:rPr>
+          <w:rFonts w:ascii="Times New Roman" w:hAnsi="Times New Roman" w:cs="Times New Roman"/>
+          <w:b/>
+          <w:bCs/>
+          <w:sz w:val="24"/>
+          <w:szCs w:val="24"/>
+          <w:highlight w:val="yellow"/>
+        </w:rPr>
+        <w:t xml:space="preserve"> obtained from ARIMA w</w:t>
+      </w:r>
+      <w:r>
+        <w:rPr>
+          <w:rFonts w:ascii="Times New Roman" w:hAnsi="Times New Roman" w:cs="Times New Roman"/>
+          <w:b/>
+          <w:bCs/>
+          <w:sz w:val="24"/>
+          <w:szCs w:val="24"/>
+          <w:highlight w:val="yellow"/>
+        </w:rPr>
+        <w:t xml:space="preserve">ere </w:t>
+      </w:r>
+      <w:r>
+        <w:rPr>
+          <w:rFonts w:ascii="Times New Roman" w:hAnsi="Times New Roman" w:cs="Times New Roman"/>
+          <w:b/>
+          <w:bCs/>
+          <w:sz w:val="24"/>
+          <w:szCs w:val="24"/>
+          <w:highlight w:val="yellow"/>
+        </w:rPr>
+        <w:t xml:space="preserve">approximately 7% lower than the forecasting errors associated with LSTM, giving reason to believe that </w:t>
+      </w:r>
+      <w:r>
+        <w:rPr>
+          <w:rFonts w:ascii="Times New Roman" w:hAnsi="Times New Roman" w:cs="Times New Roman"/>
+          <w:b/>
+          <w:bCs/>
+          <w:sz w:val="24"/>
+          <w:szCs w:val="24"/>
+          <w:highlight w:val="yellow"/>
+        </w:rPr>
+        <w:t>LSTM is not as appropriate as previously thought for predicting financial time series.</w:t>
+      </w:r>
+      <w:r>
+        <w:rPr>
+          <w:rFonts w:ascii="Times New Roman" w:hAnsi="Times New Roman" w:cs="Times New Roman"/>
+          <w:b/>
+          <w:bCs/>
+          <w:sz w:val="24"/>
+          <w:szCs w:val="24"/>
+        </w:rPr>
+        <w:t xml:space="preserve"> </w:t>
+      </w:r>
     </w:p>
     <w:p>
       <w:pPr>
@@ -170,7 +290,55 @@
           <w:sz w:val="24"/>
           <w:szCs w:val="24"/>
         </w:rPr>
-        <w:t>Forecasting time series of financial data has long been a difficult task due to several unknowns, such as market volatility and changing economic conditions. Forecasting time series data for cryptocurrency made that task even more difficult. Cryptocurrency is an alternative medium of exchange that is growing rapidly in popularity. Each cryptocurrency has its own unique cryptographic foundation that enables secure transactions in a decentralized network. Trading strategies for cryptocurrencies are difficult to implement due to their continuous trading periods and high volatility. The largest and most prominent cryptocurrency is Bitcoin, which is the focus of this paper. The main objective of this paper is to determine which forecasting method provides the best out-of-sample prediction accuracy for Bitcoin log returns.</w:t>
+        <w:t xml:space="preserve">Forecasting time series of financial data has long been a difficult task due to several unknowns, such as market volatility and changing economic conditions. Forecasting time series data for cryptocurrency made that task even more difficult. Cryptocurrency is an alternative medium of exchange that is growing rapidly in popularity. Each cryptocurrency has its own unique cryptographic foundation that enables secure transactions in a decentralized network. Trading strategies for cryptocurrencies are difficult to implement due to their continuous trading periods and high volatility. The largest and most prominent cryptocurrency is Bitcoin, which is the focus of this paper. </w:t>
+      </w:r>
+      <w:r>
+        <w:rPr>
+          <w:rFonts w:ascii="Times New Roman" w:hAnsi="Times New Roman" w:cs="Times New Roman"/>
+          <w:sz w:val="24"/>
+          <w:szCs w:val="24"/>
+        </w:rPr>
+        <w:t xml:space="preserve">The primary objective of this paper is to identify the forecasting method that provides the </w:t>
+      </w:r>
+      <w:r>
+        <w:rPr>
+          <w:rFonts w:ascii="Times New Roman" w:hAnsi="Times New Roman" w:cs="Times New Roman"/>
+          <w:sz w:val="24"/>
+          <w:szCs w:val="24"/>
+        </w:rPr>
+        <w:t>lowest</w:t>
+      </w:r>
+      <w:r>
+        <w:rPr>
+          <w:rFonts w:ascii="Times New Roman" w:hAnsi="Times New Roman" w:cs="Times New Roman"/>
+          <w:sz w:val="24"/>
+          <w:szCs w:val="24"/>
+        </w:rPr>
+        <w:t xml:space="preserve"> out-of-sample prediction </w:t>
+      </w:r>
+      <w:r>
+        <w:rPr>
+          <w:rFonts w:ascii="Times New Roman" w:hAnsi="Times New Roman" w:cs="Times New Roman"/>
+          <w:sz w:val="24"/>
+          <w:szCs w:val="24"/>
+        </w:rPr>
+        <w:t>error rates</w:t>
+      </w:r>
+      <w:r>
+        <w:rPr>
+          <w:rFonts w:ascii="Times New Roman" w:hAnsi="Times New Roman" w:cs="Times New Roman"/>
+          <w:sz w:val="24"/>
+          <w:szCs w:val="24"/>
+        </w:rPr>
+        <w:t xml:space="preserve"> for Bitcoin prices</w:t>
+      </w:r>
+      <w:r>
+        <w:rPr>
+          <w:rFonts w:ascii="Times New Roman" w:hAnsi="Times New Roman" w:cs="Times New Roman"/>
+          <w:sz w:val="24"/>
+          <w:szCs w:val="24"/>
+        </w:rPr>
+        <w:t>.</w:t>
       </w:r>
     </w:p>
     <w:p>
@@ -188,25 +356,23 @@
           <w:sz w:val="24"/>
           <w:szCs w:val="24"/>
         </w:rPr>
-        <w:t xml:space="preserve">One of the most popular methods used in forecasting time series data is the Autoregressive Integrated Moving Average (ARIMA) model. This model combines both the Autoregressive (AR) and Moving Average (MA) components to model a time series. The AR component of an ARIMA model </w:t>
-      </w:r>
-      <w:proofErr w:type="gramStart"/>
-      <w:r>
-        <w:rPr>
-          <w:rFonts w:ascii="Times New Roman" w:hAnsi="Times New Roman" w:cs="Times New Roman"/>
-          <w:sz w:val="24"/>
-          <w:szCs w:val="24"/>
-        </w:rPr>
-        <w:t>is considered to be</w:t>
-      </w:r>
-      <w:proofErr w:type="gramEnd"/>
-      <w:r>
-        <w:rPr>
-          <w:rFonts w:ascii="Times New Roman" w:hAnsi="Times New Roman" w:cs="Times New Roman"/>
-          <w:sz w:val="24"/>
-          <w:szCs w:val="24"/>
-        </w:rPr>
-        <w:t xml:space="preserve"> the long</w:t>
+        <w:t xml:space="preserve">One of the most popular methods used in forecasting time series data is the Autoregressive Integrated Moving Average (ARIMA) model. This model combines both Autoregressive (AR) and Moving Average (MA) components to model a time series. The AR component of an ARIMA model is considered to be </w:t>
+      </w:r>
+      <w:r>
+        <w:rPr>
+          <w:rFonts w:ascii="Times New Roman" w:hAnsi="Times New Roman" w:cs="Times New Roman"/>
+          <w:sz w:val="24"/>
+          <w:szCs w:val="24"/>
+        </w:rPr>
+        <w:t>a</w:t>
+      </w:r>
+      <w:r>
+        <w:rPr>
+          <w:rFonts w:ascii="Times New Roman" w:hAnsi="Times New Roman" w:cs="Times New Roman"/>
+          <w:sz w:val="24"/>
+          <w:szCs w:val="24"/>
+        </w:rPr>
+        <w:t xml:space="preserve"> long</w:t>
       </w:r>
       <w:r>
         <w:rPr>
@@ -222,7 +388,23 @@
           <w:sz w:val="24"/>
           <w:szCs w:val="24"/>
         </w:rPr>
-        <w:t xml:space="preserve">term memory component due its ability to be recursively written as lagged versions of itself beyond the order p. </w:t>
+        <w:t xml:space="preserve">term memory component due </w:t>
+      </w:r>
+      <w:r>
+        <w:rPr>
+          <w:rFonts w:ascii="Times New Roman" w:hAnsi="Times New Roman" w:cs="Times New Roman"/>
+          <w:sz w:val="24"/>
+          <w:szCs w:val="24"/>
+        </w:rPr>
+        <w:t xml:space="preserve">to </w:t>
+      </w:r>
+      <w:r>
+        <w:rPr>
+          <w:rFonts w:ascii="Times New Roman" w:hAnsi="Times New Roman" w:cs="Times New Roman"/>
+          <w:sz w:val="24"/>
+          <w:szCs w:val="24"/>
+        </w:rPr>
+        <w:t xml:space="preserve">its ability to be recursively written as lagged versions of itself beyond the order p. </w:t>
       </w:r>
       <w:r>
         <w:rPr>
@@ -231,9 +413,8 @@
           <w:szCs w:val="24"/>
           <w:highlight w:val="yellow"/>
         </w:rPr>
-        <w:t xml:space="preserve">The MA component of an ARIMA model </w:t>
-      </w:r>
-      <w:proofErr w:type="gramStart"/>
+        <w:t xml:space="preserve">The MA component of an ARIMA model is considered to be </w:t>
+      </w:r>
       <w:r>
         <w:rPr>
           <w:rFonts w:ascii="Times New Roman" w:hAnsi="Times New Roman" w:cs="Times New Roman"/>
@@ -241,9 +422,8 @@
           <w:szCs w:val="24"/>
           <w:highlight w:val="yellow"/>
         </w:rPr>
-        <w:t>is considered to be</w:t>
-      </w:r>
-      <w:proofErr w:type="gramEnd"/>
+        <w:t xml:space="preserve">a </w:t>
+      </w:r>
       <w:r>
         <w:rPr>
           <w:rFonts w:ascii="Times New Roman" w:hAnsi="Times New Roman" w:cs="Times New Roman"/>
@@ -251,7 +431,7 @@
           <w:szCs w:val="24"/>
           <w:highlight w:val="yellow"/>
         </w:rPr>
-        <w:t xml:space="preserve"> the short</w:t>
+        <w:t>short</w:t>
       </w:r>
       <w:r>
         <w:rPr>
@@ -269,15 +449,56 @@
           <w:szCs w:val="24"/>
           <w:highlight w:val="yellow"/>
         </w:rPr>
-        <w:t>term memory component due to each error term being uncorrelated to errors from errors, forwards or backwards in time. In other words, the error terms are white noise processes that are identically and independently</w:t>
-      </w:r>
-      <w:r>
-        <w:rPr>
-          <w:rFonts w:ascii="Times New Roman" w:hAnsi="Times New Roman" w:cs="Times New Roman"/>
-          <w:sz w:val="24"/>
-          <w:szCs w:val="24"/>
-        </w:rPr>
-        <w:t xml:space="preserve"> distributed. By combining both the AR and MA component we have effectively created a long </w:t>
+        <w:t xml:space="preserve">term memory component due to each error term being uncorrelated to errors from errors, forwards or backwards in time. </w:t>
+      </w:r>
+      <w:commentRangeStart w:id="0"/>
+      <w:r>
+        <w:rPr>
+          <w:rFonts w:ascii="Times New Roman" w:hAnsi="Times New Roman" w:cs="Times New Roman"/>
+          <w:sz w:val="24"/>
+          <w:szCs w:val="24"/>
+          <w:highlight w:val="yellow"/>
+        </w:rPr>
+        <w:t>In other words, the error terms are white noise processes that are identically and independently</w:t>
+      </w:r>
+      <w:r>
+        <w:rPr>
+          <w:rFonts w:ascii="Times New Roman" w:hAnsi="Times New Roman" w:cs="Times New Roman"/>
+          <w:sz w:val="24"/>
+          <w:szCs w:val="24"/>
+        </w:rPr>
+        <w:t xml:space="preserve"> distributed.</w:t>
+      </w:r>
+      <w:commentRangeEnd w:id="0"/>
+      <w:r>
+        <w:rPr>
+          <w:rStyle w:val="CommentReference"/>
+        </w:rPr>
+        <w:commentReference w:id="0"/>
+      </w:r>
+      <w:r>
+        <w:rPr>
+          <w:rFonts w:ascii="Times New Roman" w:hAnsi="Times New Roman" w:cs="Times New Roman"/>
+          <w:sz w:val="24"/>
+          <w:szCs w:val="24"/>
+        </w:rPr>
+        <w:t xml:space="preserve"> By combining both the AR and MA </w:t>
+      </w:r>
+      <w:r>
+        <w:rPr>
+          <w:rFonts w:ascii="Times New Roman" w:hAnsi="Times New Roman" w:cs="Times New Roman"/>
+          <w:sz w:val="24"/>
+          <w:szCs w:val="24"/>
+        </w:rPr>
+        <w:t>components</w:t>
+      </w:r>
+      <w:r>
+        <w:rPr>
+          <w:rFonts w:ascii="Times New Roman" w:hAnsi="Times New Roman" w:cs="Times New Roman"/>
+          <w:sz w:val="24"/>
+          <w:szCs w:val="24"/>
+        </w:rPr>
+        <w:t xml:space="preserve"> we have effectively created a long </w:t>
       </w:r>
       <w:r>
         <w:rPr>
@@ -326,47 +547,23 @@
           <w:sz w:val="24"/>
           <w:szCs w:val="24"/>
         </w:rPr>
-        <w:t xml:space="preserve">neural network. ARIMA models account for differencing prior to making a forecast. </w:t>
-      </w:r>
-      <w:commentRangeStart w:id="0"/>
-      <w:r>
-        <w:rPr>
-          <w:rFonts w:ascii="Times New Roman" w:hAnsi="Times New Roman" w:cs="Times New Roman"/>
-          <w:sz w:val="24"/>
-          <w:szCs w:val="24"/>
-        </w:rPr>
-        <w:t>Differencing occurs in the ARIMA model to get rid of non-stationar</w:t>
-      </w:r>
-      <w:r>
-        <w:rPr>
-          <w:rFonts w:ascii="Times New Roman" w:hAnsi="Times New Roman" w:cs="Times New Roman"/>
-          <w:sz w:val="24"/>
-          <w:szCs w:val="24"/>
-        </w:rPr>
-        <w:t>it</w:t>
-      </w:r>
-      <w:r>
-        <w:rPr>
-          <w:rFonts w:ascii="Times New Roman" w:hAnsi="Times New Roman" w:cs="Times New Roman"/>
-          <w:sz w:val="24"/>
-          <w:szCs w:val="24"/>
-        </w:rPr>
-        <w:t>y, such as having deterministic or stochastic trends, making forecasting possible.</w:t>
-      </w:r>
-      <w:commentRangeEnd w:id="0"/>
-      <w:r>
-        <w:rPr>
-          <w:rStyle w:val="CommentReference"/>
-        </w:rPr>
-        <w:commentReference w:id="0"/>
-      </w:r>
-      <w:r>
-        <w:rPr>
-          <w:rFonts w:ascii="Times New Roman" w:hAnsi="Times New Roman" w:cs="Times New Roman"/>
-          <w:sz w:val="24"/>
-          <w:szCs w:val="24"/>
-        </w:rPr>
-        <w:t xml:space="preserve"> ARIMA has been shown to outperform the accuracy of other traditional methods of forecasting time series data. [1]</w:t>
+        <w:t>neural network.</w:t>
+      </w:r>
+      <w:r>
+        <w:rPr>
+          <w:rFonts w:ascii="Times New Roman" w:hAnsi="Times New Roman" w:cs="Times New Roman"/>
+          <w:sz w:val="24"/>
+          <w:szCs w:val="24"/>
+        </w:rPr>
+        <w:t xml:space="preserve"> </w:t>
+      </w:r>
+      <w:r>
+        <w:rPr>
+          <w:rFonts w:ascii="Times New Roman" w:hAnsi="Times New Roman" w:cs="Times New Roman"/>
+          <w:sz w:val="24"/>
+          <w:szCs w:val="24"/>
+        </w:rPr>
+        <w:t>ARIMA has been shown to outperform the accuracy of other traditional methods of forecasting time series data. [1]</w:t>
       </w:r>
     </w:p>
     <w:p>
@@ -411,7 +608,7 @@
           <w:sz w:val="24"/>
           <w:szCs w:val="24"/>
         </w:rPr>
-        <w:t>log returns</w:t>
+        <w:t>prices</w:t>
       </w:r>
       <w:r>
         <w:rPr>
@@ -427,6 +624,78 @@
           <w:rStyle w:val="CommentReference"/>
         </w:rPr>
         <w:commentReference w:id="1"/>
+      </w:r>
+      <w:r>
+        <w:rPr>
+          <w:rFonts w:ascii="Times New Roman" w:hAnsi="Times New Roman" w:cs="Times New Roman"/>
+          <w:sz w:val="24"/>
+          <w:szCs w:val="24"/>
+        </w:rPr>
+        <w:t xml:space="preserve"> </w:t>
+      </w:r>
+      <w:r>
+        <w:rPr>
+          <w:rFonts w:ascii="Times New Roman" w:hAnsi="Times New Roman" w:cs="Times New Roman"/>
+          <w:sz w:val="24"/>
+          <w:szCs w:val="24"/>
+          <w:highlight w:val="yellow"/>
+        </w:rPr>
+        <w:t>Since this paper seeks to replicate the results of previous works to determine whether the difference in prediction power for financial time series is over-stated, it would make sense to use the same data. However, due to a change in pricing, the data used in Siami-</w:t>
+      </w:r>
+      <w:proofErr w:type="spellStart"/>
+      <w:r>
+        <w:rPr>
+          <w:rFonts w:ascii="Times New Roman" w:hAnsi="Times New Roman" w:cs="Times New Roman"/>
+          <w:sz w:val="24"/>
+          <w:szCs w:val="24"/>
+          <w:highlight w:val="yellow"/>
+        </w:rPr>
+        <w:t>Naimini</w:t>
+      </w:r>
+      <w:proofErr w:type="spellEnd"/>
+      <w:r>
+        <w:rPr>
+          <w:rFonts w:ascii="Times New Roman" w:hAnsi="Times New Roman" w:cs="Times New Roman"/>
+          <w:sz w:val="24"/>
+          <w:szCs w:val="24"/>
+          <w:highlight w:val="yellow"/>
+        </w:rPr>
+        <w:t xml:space="preserve"> et al and Yiqing Hua is not available for free. This limitation led us to use just a year’s worth of daily Bitcoin pricing data, because this was available to us at our budget. </w:t>
+      </w:r>
+      <w:r>
+        <w:rPr>
+          <w:rFonts w:ascii="Times New Roman" w:hAnsi="Times New Roman" w:cs="Times New Roman"/>
+          <w:sz w:val="24"/>
+          <w:szCs w:val="24"/>
+          <w:highlight w:val="yellow"/>
+        </w:rPr>
+        <w:t xml:space="preserve">Our results seem to disprove both papers we reference. Not only was ARIMA more accurate than LSTM in a short-term time horizon (1 year), it also handily outperformed LSTM in out-of-sample predictions using the same monthly NASDAQ index data used in Siami-Namini et al. This result was unexpected given the wisdom from Yiqing Hua that ARIMA precision falls dramatically. In the proceeding sections we discuss related work, data and methodology, accuracy metrics, in-depth explanations of the processes of both models, analysis of results, and a final discussion that will include </w:t>
+      </w:r>
+      <w:r>
+        <w:rPr>
+          <w:rFonts w:ascii="Times New Roman" w:hAnsi="Times New Roman" w:cs="Times New Roman"/>
+          <w:sz w:val="24"/>
+          <w:szCs w:val="24"/>
+          <w:highlight w:val="yellow"/>
+        </w:rPr>
+        <w:t>our</w:t>
+      </w:r>
+      <w:r>
+        <w:rPr>
+          <w:rFonts w:ascii="Times New Roman" w:hAnsi="Times New Roman" w:cs="Times New Roman"/>
+          <w:sz w:val="24"/>
+          <w:szCs w:val="24"/>
+          <w:highlight w:val="yellow"/>
+        </w:rPr>
+        <w:t xml:space="preserve"> own critique of our work and future improvements.</w:t>
+      </w:r>
+      <w:r>
+        <w:rPr>
+          <w:rFonts w:ascii="Times New Roman" w:hAnsi="Times New Roman" w:cs="Times New Roman"/>
+          <w:sz w:val="24"/>
+          <w:szCs w:val="24"/>
+        </w:rPr>
+        <w:t xml:space="preserve"> </w:t>
       </w:r>
     </w:p>
     <w:p>
@@ -782,6 +1051,54 @@
           <w:sz w:val="24"/>
           <w:szCs w:val="24"/>
         </w:rPr>
+        <w:t xml:space="preserve"> absolute</w:t>
+      </w:r>
+      <w:r>
+        <w:rPr>
+          <w:rFonts w:ascii="Times New Roman" w:hAnsi="Times New Roman" w:cs="Times New Roman"/>
+          <w:sz w:val="24"/>
+          <w:szCs w:val="24"/>
+        </w:rPr>
+        <w:t xml:space="preserve"> optimal allocation. </w:t>
+      </w:r>
+      <w:r>
+        <w:rPr>
+          <w:rFonts w:ascii="Times New Roman" w:hAnsi="Times New Roman" w:cs="Times New Roman"/>
+          <w:sz w:val="24"/>
+          <w:szCs w:val="24"/>
+        </w:rPr>
+        <w:t>Excluding the first observation, t</w:t>
+      </w:r>
+      <w:r>
+        <w:rPr>
+          <w:rFonts w:ascii="Times New Roman" w:hAnsi="Times New Roman" w:cs="Times New Roman"/>
+          <w:sz w:val="24"/>
+          <w:szCs w:val="24"/>
+        </w:rPr>
+        <w:t>his paper uses</w:t>
+      </w:r>
+      <w:r>
+        <w:rPr>
+          <w:rFonts w:ascii="Times New Roman" w:hAnsi="Times New Roman" w:cs="Times New Roman"/>
+          <w:sz w:val="24"/>
+          <w:szCs w:val="24"/>
+        </w:rPr>
+        <w:t xml:space="preserve"> the </w:t>
+      </w:r>
+      <w:r>
+        <w:rPr>
+          <w:rFonts w:ascii="Times New Roman" w:hAnsi="Times New Roman" w:cs="Times New Roman"/>
+          <w:sz w:val="24"/>
+          <w:szCs w:val="24"/>
+        </w:rPr>
+        <w:t>first</w:t>
+      </w:r>
+      <w:r>
+        <w:rPr>
+          <w:rFonts w:ascii="Times New Roman" w:hAnsi="Times New Roman" w:cs="Times New Roman"/>
+          <w:sz w:val="24"/>
+          <w:szCs w:val="24"/>
+        </w:rPr>
         <w:t xml:space="preserve"> </w:t>
       </w:r>
       <w:r>
@@ -790,48 +1107,7 @@
           <w:sz w:val="24"/>
           <w:szCs w:val="24"/>
         </w:rPr>
-        <w:lastRenderedPageBreak/>
-        <w:t>absolute</w:t>
-      </w:r>
-      <w:r>
-        <w:rPr>
-          <w:rFonts w:ascii="Times New Roman" w:hAnsi="Times New Roman" w:cs="Times New Roman"/>
-          <w:sz w:val="24"/>
-          <w:szCs w:val="24"/>
-        </w:rPr>
-        <w:t xml:space="preserve"> optimal allocation. </w:t>
-      </w:r>
-      <w:r>
-        <w:rPr>
-          <w:rFonts w:ascii="Times New Roman" w:hAnsi="Times New Roman" w:cs="Times New Roman"/>
-          <w:sz w:val="24"/>
-          <w:szCs w:val="24"/>
-        </w:rPr>
-        <w:t>Excluding the first observation, t</w:t>
-      </w:r>
-      <w:r>
-        <w:rPr>
-          <w:rFonts w:ascii="Times New Roman" w:hAnsi="Times New Roman" w:cs="Times New Roman"/>
-          <w:sz w:val="24"/>
-          <w:szCs w:val="24"/>
-        </w:rPr>
-        <w:t>his paper uses</w:t>
-      </w:r>
-      <w:r>
-        <w:rPr>
-          <w:rFonts w:ascii="Times New Roman" w:hAnsi="Times New Roman" w:cs="Times New Roman"/>
-          <w:sz w:val="24"/>
-          <w:szCs w:val="24"/>
-        </w:rPr>
-        <w:t xml:space="preserve"> the </w:t>
-      </w:r>
-      <w:r>
-        <w:rPr>
-          <w:rFonts w:ascii="Times New Roman" w:hAnsi="Times New Roman" w:cs="Times New Roman"/>
-          <w:sz w:val="24"/>
-          <w:szCs w:val="24"/>
-        </w:rPr>
-        <w:t>first</w:t>
+        <w:t>243</w:t>
       </w:r>
       <w:r>
         <w:rPr>
@@ -847,7 +1123,80 @@
           <w:sz w:val="24"/>
           <w:szCs w:val="24"/>
         </w:rPr>
-        <w:t>243</w:t>
+        <w:t>observations (</w:t>
+      </w:r>
+      <w:commentRangeStart w:id="5"/>
+      <w:r>
+        <w:rPr>
+          <w:rFonts w:ascii="Times New Roman" w:hAnsi="Times New Roman" w:cs="Times New Roman"/>
+          <w:sz w:val="24"/>
+          <w:szCs w:val="24"/>
+        </w:rPr>
+        <w:t>67% of the data)</w:t>
+      </w:r>
+      <w:r>
+        <w:rPr>
+          <w:rFonts w:ascii="Times New Roman" w:hAnsi="Times New Roman" w:cs="Times New Roman"/>
+          <w:sz w:val="24"/>
+          <w:szCs w:val="24"/>
+        </w:rPr>
+        <w:t xml:space="preserve"> as a training set</w:t>
+      </w:r>
+      <w:r>
+        <w:rPr>
+          <w:rFonts w:ascii="Times New Roman" w:hAnsi="Times New Roman" w:cs="Times New Roman"/>
+          <w:sz w:val="24"/>
+          <w:szCs w:val="24"/>
+        </w:rPr>
+        <w:t xml:space="preserve">, </w:t>
+      </w:r>
+      <w:r>
+        <w:rPr>
+          <w:rFonts w:ascii="Times New Roman" w:hAnsi="Times New Roman" w:cs="Times New Roman"/>
+          <w:sz w:val="24"/>
+          <w:szCs w:val="24"/>
+        </w:rPr>
+        <w:t>while</w:t>
+      </w:r>
+      <w:r>
+        <w:rPr>
+          <w:rFonts w:ascii="Times New Roman" w:hAnsi="Times New Roman" w:cs="Times New Roman"/>
+          <w:sz w:val="24"/>
+          <w:szCs w:val="24"/>
+        </w:rPr>
+        <w:t xml:space="preserve"> the last 121</w:t>
+      </w:r>
+      <w:r>
+        <w:rPr>
+          <w:rFonts w:ascii="Times New Roman" w:hAnsi="Times New Roman" w:cs="Times New Roman"/>
+          <w:sz w:val="24"/>
+          <w:szCs w:val="24"/>
+        </w:rPr>
+        <w:t xml:space="preserve"> (33%)</w:t>
+      </w:r>
+      <w:r>
+        <w:rPr>
+          <w:rFonts w:ascii="Times New Roman" w:hAnsi="Times New Roman" w:cs="Times New Roman"/>
+          <w:sz w:val="24"/>
+          <w:szCs w:val="24"/>
+        </w:rPr>
+        <w:t xml:space="preserve"> observations </w:t>
+      </w:r>
+      <w:r>
+        <w:rPr>
+          <w:rFonts w:ascii="Times New Roman" w:hAnsi="Times New Roman" w:cs="Times New Roman"/>
+          <w:sz w:val="24"/>
+          <w:szCs w:val="24"/>
+        </w:rPr>
+        <w:t>are used as a testing set</w:t>
+      </w:r>
+      <w:r>
+        <w:rPr>
+          <w:rFonts w:ascii="Times New Roman" w:hAnsi="Times New Roman" w:cs="Times New Roman"/>
+          <w:sz w:val="24"/>
+          <w:szCs w:val="24"/>
+        </w:rPr>
+        <w:t>.</w:t>
       </w:r>
       <w:r>
         <w:rPr>
@@ -857,95 +1206,6 @@
         </w:rPr>
         <w:t xml:space="preserve"> </w:t>
       </w:r>
-      <w:r>
-        <w:rPr>
-          <w:rFonts w:ascii="Times New Roman" w:hAnsi="Times New Roman" w:cs="Times New Roman"/>
-          <w:sz w:val="24"/>
-          <w:szCs w:val="24"/>
-        </w:rPr>
-        <w:t>observations (</w:t>
-      </w:r>
-      <w:commentRangeStart w:id="5"/>
-      <w:r>
-        <w:rPr>
-          <w:rFonts w:ascii="Times New Roman" w:hAnsi="Times New Roman" w:cs="Times New Roman"/>
-          <w:sz w:val="24"/>
-          <w:szCs w:val="24"/>
-        </w:rPr>
-        <w:t>67% of the data)</w:t>
-      </w:r>
-      <w:r>
-        <w:rPr>
-          <w:rFonts w:ascii="Times New Roman" w:hAnsi="Times New Roman" w:cs="Times New Roman"/>
-          <w:sz w:val="24"/>
-          <w:szCs w:val="24"/>
-        </w:rPr>
-        <w:t xml:space="preserve"> as a training set</w:t>
-      </w:r>
-      <w:r>
-        <w:rPr>
-          <w:rFonts w:ascii="Times New Roman" w:hAnsi="Times New Roman" w:cs="Times New Roman"/>
-          <w:sz w:val="24"/>
-          <w:szCs w:val="24"/>
-        </w:rPr>
-        <w:t xml:space="preserve">, </w:t>
-      </w:r>
-      <w:r>
-        <w:rPr>
-          <w:rFonts w:ascii="Times New Roman" w:hAnsi="Times New Roman" w:cs="Times New Roman"/>
-          <w:sz w:val="24"/>
-          <w:szCs w:val="24"/>
-        </w:rPr>
-        <w:t>while</w:t>
-      </w:r>
-      <w:r>
-        <w:rPr>
-          <w:rFonts w:ascii="Times New Roman" w:hAnsi="Times New Roman" w:cs="Times New Roman"/>
-          <w:sz w:val="24"/>
-          <w:szCs w:val="24"/>
-        </w:rPr>
-        <w:t xml:space="preserve"> the last 121</w:t>
-      </w:r>
-      <w:r>
-        <w:rPr>
-          <w:rFonts w:ascii="Times New Roman" w:hAnsi="Times New Roman" w:cs="Times New Roman"/>
-          <w:sz w:val="24"/>
-          <w:szCs w:val="24"/>
-        </w:rPr>
-        <w:t xml:space="preserve"> (33%)</w:t>
-      </w:r>
-      <w:r>
-        <w:rPr>
-          <w:rFonts w:ascii="Times New Roman" w:hAnsi="Times New Roman" w:cs="Times New Roman"/>
-          <w:sz w:val="24"/>
-          <w:szCs w:val="24"/>
-        </w:rPr>
-        <w:t xml:space="preserve"> observations </w:t>
-      </w:r>
-      <w:r>
-        <w:rPr>
-          <w:rFonts w:ascii="Times New Roman" w:hAnsi="Times New Roman" w:cs="Times New Roman"/>
-          <w:sz w:val="24"/>
-          <w:szCs w:val="24"/>
-        </w:rPr>
-        <w:t>are used as a testing set</w:t>
-      </w:r>
-      <w:r>
-        <w:rPr>
-          <w:rFonts w:ascii="Times New Roman" w:hAnsi="Times New Roman" w:cs="Times New Roman"/>
-          <w:sz w:val="24"/>
-          <w:szCs w:val="24"/>
-        </w:rPr>
-        <w:t>.</w:t>
-      </w:r>
-      <w:r>
-        <w:rPr>
-          <w:rFonts w:ascii="Times New Roman" w:hAnsi="Times New Roman" w:cs="Times New Roman"/>
-          <w:sz w:val="24"/>
-          <w:szCs w:val="24"/>
-        </w:rPr>
-        <w:t xml:space="preserve"> </w:t>
-      </w:r>
       <w:commentRangeEnd w:id="5"/>
       <w:r>
         <w:rPr>
@@ -959,25 +1219,7 @@
           <w:sz w:val="24"/>
           <w:szCs w:val="24"/>
         </w:rPr>
-        <w:t xml:space="preserve">It is worth noting that the first observation is excluded due to the process of </w:t>
-      </w:r>
-      <w:proofErr w:type="gramStart"/>
-      <w:r>
-        <w:rPr>
-          <w:rFonts w:ascii="Times New Roman" w:hAnsi="Times New Roman" w:cs="Times New Roman"/>
-          <w:sz w:val="24"/>
-          <w:szCs w:val="24"/>
-        </w:rPr>
-        <w:t>differencing</w:t>
-      </w:r>
-      <w:proofErr w:type="gramEnd"/>
-      <w:r>
-        <w:rPr>
-          <w:rFonts w:ascii="Times New Roman" w:hAnsi="Times New Roman" w:cs="Times New Roman"/>
-          <w:sz w:val="24"/>
-          <w:szCs w:val="24"/>
-        </w:rPr>
-        <w:t xml:space="preserve"> the data, which will be further elaborated</w:t>
+        <w:t>It is worth noting that the first observation is excluded due to the process of differencing the data, which will be further elaborated</w:t>
       </w:r>
       <w:r>
         <w:rPr>
@@ -1052,7 +1294,6 @@
         <w:tab/>
       </w:r>
       <w:commentRangeStart w:id="6"/>
-      <w:proofErr w:type="gramStart"/>
       <w:r>
         <w:rPr>
           <w:rFonts w:ascii="Times New Roman" w:hAnsi="Times New Roman" w:cs="Times New Roman"/>
@@ -1067,16 +1308,7 @@
           <w:sz w:val="24"/>
           <w:szCs w:val="24"/>
         </w:rPr>
-        <w:t>order to</w:t>
-      </w:r>
-      <w:proofErr w:type="gramEnd"/>
-      <w:r>
-        <w:rPr>
-          <w:rFonts w:ascii="Times New Roman" w:hAnsi="Times New Roman" w:cs="Times New Roman"/>
-          <w:sz w:val="24"/>
-          <w:szCs w:val="24"/>
-        </w:rPr>
-        <w:t xml:space="preserve"> predict time series data using ARMA models</w:t>
+        <w:t>order to predict time series data using ARMA models</w:t>
       </w:r>
       <w:r>
         <w:rPr>
@@ -1231,23 +1463,13 @@
         </w:rPr>
         <w:t xml:space="preserve">. </w:t>
       </w:r>
-      <w:proofErr w:type="gramStart"/>
-      <w:r>
-        <w:rPr>
-          <w:rFonts w:ascii="Times New Roman" w:hAnsi="Times New Roman" w:cs="Times New Roman"/>
-          <w:sz w:val="24"/>
-          <w:szCs w:val="24"/>
-        </w:rPr>
-        <w:t>Financial</w:t>
-      </w:r>
-      <w:proofErr w:type="gramEnd"/>
-      <w:r>
-        <w:rPr>
-          <w:rFonts w:ascii="Times New Roman" w:hAnsi="Times New Roman" w:cs="Times New Roman"/>
-          <w:sz w:val="24"/>
-          <w:szCs w:val="24"/>
-        </w:rPr>
-        <w:t xml:space="preserve"> asset price time series that receive the </w:t>
+      <w:r>
+        <w:rPr>
+          <w:rFonts w:ascii="Times New Roman" w:hAnsi="Times New Roman" w:cs="Times New Roman"/>
+          <w:sz w:val="24"/>
+          <w:szCs w:val="24"/>
+        </w:rPr>
+        <w:t xml:space="preserve">Financial asset price time series that receive the </w:t>
       </w:r>
       <w:r>
         <w:rPr>
@@ -2400,25 +2622,7 @@
           <w:sz w:val="24"/>
           <w:szCs w:val="24"/>
         </w:rPr>
-        <w:t xml:space="preserve">ARMA models are a combination of two simpler models, AR (Autoregressive) and MA (Moving Average). An AR model describes the relationship between an observation and </w:t>
-      </w:r>
-      <w:proofErr w:type="gramStart"/>
-      <w:r>
-        <w:rPr>
-          <w:rFonts w:ascii="Times New Roman" w:hAnsi="Times New Roman" w:cs="Times New Roman"/>
-          <w:sz w:val="24"/>
-          <w:szCs w:val="24"/>
-        </w:rPr>
-        <w:t>a number of</w:t>
-      </w:r>
-      <w:proofErr w:type="gramEnd"/>
-      <w:r>
-        <w:rPr>
-          <w:rFonts w:ascii="Times New Roman" w:hAnsi="Times New Roman" w:cs="Times New Roman"/>
-          <w:sz w:val="24"/>
-          <w:szCs w:val="24"/>
-        </w:rPr>
-        <w:t xml:space="preserve"> lagged observations, while an MA model describes the relationship between an observation and a number of lagged forecast errors</w:t>
+        <w:t>ARMA models are a combination of two simpler models, AR (Autoregressive) and MA (Moving Average). An AR model describes the relationship between an observation and a number of lagged observations, while an MA model describes the relationship between an observation and a number of lagged forecast errors</w:t>
       </w:r>
       <w:r>
         <w:rPr>
@@ -3421,25 +3625,7 @@
           <w:sz w:val="24"/>
           <w:szCs w:val="24"/>
         </w:rPr>
-        <w:t xml:space="preserve">Upon inspection, the </w:t>
-      </w:r>
-      <w:proofErr w:type="gramStart"/>
-      <w:r>
-        <w:rPr>
-          <w:rFonts w:ascii="Times New Roman" w:eastAsiaTheme="minorEastAsia" w:hAnsi="Times New Roman" w:cs="Times New Roman"/>
-          <w:sz w:val="24"/>
-          <w:szCs w:val="24"/>
-        </w:rPr>
-        <w:t>AR(</w:t>
-      </w:r>
-      <w:proofErr w:type="gramEnd"/>
-      <w:r>
-        <w:rPr>
-          <w:rFonts w:ascii="Times New Roman" w:eastAsiaTheme="minorEastAsia" w:hAnsi="Times New Roman" w:cs="Times New Roman"/>
-          <w:sz w:val="24"/>
-          <w:szCs w:val="24"/>
-        </w:rPr>
-        <w:t>1) model displays some interesting properties:</w:t>
+        <w:t>Upon inspection, the AR(1) model displays some interesting properties:</w:t>
       </w:r>
     </w:p>
     <w:p>
@@ -4427,25 +4613,7 @@
           <w:sz w:val="24"/>
           <w:szCs w:val="24"/>
         </w:rPr>
-        <w:t xml:space="preserve"> </w:t>
-      </w:r>
-      <w:proofErr w:type="gramStart"/>
-      <w:r>
-        <w:rPr>
-          <w:rFonts w:ascii="Times New Roman" w:eastAsiaTheme="minorEastAsia" w:hAnsi="Times New Roman" w:cs="Times New Roman"/>
-          <w:sz w:val="24"/>
-          <w:szCs w:val="24"/>
-        </w:rPr>
-        <w:t>MA(</w:t>
-      </w:r>
-      <w:proofErr w:type="gramEnd"/>
-      <w:r>
-        <w:rPr>
-          <w:rFonts w:ascii="Times New Roman" w:eastAsiaTheme="minorEastAsia" w:hAnsi="Times New Roman" w:cs="Times New Roman"/>
-          <w:sz w:val="24"/>
-          <w:szCs w:val="24"/>
-        </w:rPr>
-        <w:t xml:space="preserve">1) </w:t>
+        <w:t xml:space="preserve"> MA(1) </w:t>
       </w:r>
       <w:r>
         <w:rPr>
@@ -4917,25 +5085,7 @@
           <w:sz w:val="24"/>
           <w:szCs w:val="24"/>
         </w:rPr>
-        <w:t xml:space="preserve">, for the </w:t>
-      </w:r>
-      <w:proofErr w:type="gramStart"/>
-      <w:r>
-        <w:rPr>
-          <w:rFonts w:ascii="Times New Roman" w:eastAsiaTheme="minorEastAsia" w:hAnsi="Times New Roman" w:cs="Times New Roman"/>
-          <w:sz w:val="24"/>
-          <w:szCs w:val="24"/>
-        </w:rPr>
-        <w:t>MA(</w:t>
-      </w:r>
-      <w:proofErr w:type="gramEnd"/>
-      <w:r>
-        <w:rPr>
-          <w:rFonts w:ascii="Times New Roman" w:eastAsiaTheme="minorEastAsia" w:hAnsi="Times New Roman" w:cs="Times New Roman"/>
-          <w:sz w:val="24"/>
-          <w:szCs w:val="24"/>
-        </w:rPr>
-        <w:t xml:space="preserve">1) model only depend on the </w:t>
+        <w:t xml:space="preserve">, for the MA(1) model only depend on the </w:t>
       </w:r>
       <m:oMath>
         <m:sSub>
@@ -5295,25 +5445,7 @@
           <w:sz w:val="24"/>
           <w:szCs w:val="24"/>
         </w:rPr>
-        <w:t xml:space="preserve"> model in this paper is an </w:t>
-      </w:r>
-      <w:proofErr w:type="gramStart"/>
-      <w:r>
-        <w:rPr>
-          <w:rFonts w:ascii="Times New Roman" w:hAnsi="Times New Roman" w:cs="Times New Roman"/>
-          <w:sz w:val="24"/>
-          <w:szCs w:val="24"/>
-        </w:rPr>
-        <w:t>ARIMA(</w:t>
-      </w:r>
-      <w:proofErr w:type="gramEnd"/>
-      <w:r>
-        <w:rPr>
-          <w:rFonts w:ascii="Times New Roman" w:hAnsi="Times New Roman" w:cs="Times New Roman"/>
-          <w:sz w:val="24"/>
-          <w:szCs w:val="24"/>
-        </w:rPr>
-        <w:t>1, 0, 1)</w:t>
+        <w:t xml:space="preserve"> model in this paper is an ARIMA(1, 0, 1)</w:t>
       </w:r>
       <w:r>
         <w:rPr>
@@ -5941,21 +6073,9 @@
           <w:sz w:val="24"/>
           <w:szCs w:val="24"/>
         </w:rPr>
-        <w:t xml:space="preserve"> = </w:t>
-      </w:r>
-      <w:proofErr w:type="gramStart"/>
-      <w:r>
-        <w:rPr>
-          <w:rFonts w:ascii="Times New Roman" w:hAnsi="Times New Roman" w:cs="Times New Roman"/>
-          <w:i/>
-          <w:iCs/>
-          <w:sz w:val="24"/>
-          <w:szCs w:val="24"/>
-        </w:rPr>
-        <w:t>σ(</w:t>
+        <w:t xml:space="preserve"> = σ(</w:t>
       </w:r>
       <w:proofErr w:type="spellStart"/>
-      <w:proofErr w:type="gramEnd"/>
       <w:r>
         <w:rPr>
           <w:rFonts w:ascii="Times New Roman" w:hAnsi="Times New Roman" w:cs="Times New Roman"/>
@@ -6405,21 +6525,9 @@
           <w:sz w:val="24"/>
           <w:szCs w:val="24"/>
         </w:rPr>
-        <w:t xml:space="preserve">A = </w:t>
-      </w:r>
-      <w:proofErr w:type="gramStart"/>
-      <w:r>
-        <w:rPr>
-          <w:rFonts w:ascii="Times New Roman" w:hAnsi="Times New Roman" w:cs="Times New Roman"/>
-          <w:i/>
-          <w:iCs/>
-          <w:sz w:val="24"/>
-          <w:szCs w:val="24"/>
-        </w:rPr>
-        <w:t>tanh(</w:t>
+        <w:t>A = tanh(</w:t>
       </w:r>
       <w:proofErr w:type="spellStart"/>
-      <w:proofErr w:type="gramEnd"/>
       <w:r>
         <w:rPr>
           <w:rFonts w:ascii="Times New Roman" w:hAnsi="Times New Roman" w:cs="Times New Roman"/>
@@ -6623,21 +6731,9 @@
           <w:sz w:val="24"/>
           <w:szCs w:val="24"/>
         </w:rPr>
-        <w:t xml:space="preserve">= </w:t>
-      </w:r>
-      <w:proofErr w:type="gramStart"/>
-      <w:r>
-        <w:rPr>
-          <w:rFonts w:ascii="Times New Roman" w:hAnsi="Times New Roman" w:cs="Times New Roman"/>
-          <w:i/>
-          <w:iCs/>
-          <w:sz w:val="24"/>
-          <w:szCs w:val="24"/>
-        </w:rPr>
-        <w:t>σ(</w:t>
+        <w:t>= σ(</w:t>
       </w:r>
       <w:proofErr w:type="spellStart"/>
-      <w:proofErr w:type="gramEnd"/>
       <w:r>
         <w:rPr>
           <w:rFonts w:ascii="Times New Roman" w:hAnsi="Times New Roman" w:cs="Times New Roman"/>
@@ -7080,27 +7176,15 @@
         </w:rPr>
         <w:t xml:space="preserve">D = </w:t>
       </w:r>
-      <w:proofErr w:type="gramStart"/>
-      <w:r>
-        <w:rPr>
-          <w:rFonts w:ascii="Times New Roman" w:hAnsi="Times New Roman" w:cs="Times New Roman"/>
-          <w:i/>
-          <w:iCs/>
-          <w:sz w:val="24"/>
-          <w:szCs w:val="24"/>
-        </w:rPr>
-        <w:t>tanh(</w:t>
-      </w:r>
-      <w:proofErr w:type="gramEnd"/>
-      <w:r>
-        <w:rPr>
-          <w:rFonts w:ascii="Times New Roman" w:hAnsi="Times New Roman" w:cs="Times New Roman"/>
-          <w:i/>
-          <w:iCs/>
-          <w:sz w:val="24"/>
-          <w:szCs w:val="24"/>
-        </w:rPr>
-        <w:t>C</w:t>
+      <w:r>
+        <w:rPr>
+          <w:rFonts w:ascii="Times New Roman" w:hAnsi="Times New Roman" w:cs="Times New Roman"/>
+          <w:i/>
+          <w:iCs/>
+          <w:sz w:val="24"/>
+          <w:szCs w:val="24"/>
+        </w:rPr>
+        <w:t>tanh(C</w:t>
       </w:r>
       <w:r>
         <w:rPr>
@@ -7136,7 +7220,6 @@
           <w:szCs w:val="24"/>
         </w:rPr>
       </w:pPr>
-      <w:proofErr w:type="gramStart"/>
       <w:r>
         <w:rPr>
           <w:rFonts w:ascii="Times New Roman" w:hAnsi="Times New Roman" w:cs="Times New Roman"/>
@@ -7155,18 +7238,7 @@
           <w:sz w:val="24"/>
           <w:szCs w:val="24"/>
         </w:rPr>
-        <w:t>=</w:t>
-      </w:r>
-      <w:proofErr w:type="gramEnd"/>
-      <w:r>
-        <w:rPr>
-          <w:rFonts w:ascii="Times New Roman" w:hAnsi="Times New Roman" w:cs="Times New Roman"/>
-          <w:i/>
-          <w:iCs/>
-          <w:sz w:val="24"/>
-          <w:szCs w:val="24"/>
-        </w:rPr>
-        <w:t xml:space="preserve"> σ(</w:t>
+        <w:t>= σ(</w:t>
       </w:r>
       <w:proofErr w:type="spellStart"/>
       <w:r>
@@ -7406,23 +7478,13 @@
         <w:t xml:space="preserve">In this paper, the LSTM model uses a lookback period of 10, which means that it takes the previous </w:t>
       </w:r>
       <w:commentRangeStart w:id="13"/>
-      <w:proofErr w:type="gramStart"/>
-      <w:r>
-        <w:rPr>
-          <w:rFonts w:ascii="Times New Roman" w:hAnsi="Times New Roman" w:cs="Times New Roman"/>
-          <w:sz w:val="24"/>
-          <w:szCs w:val="24"/>
-        </w:rPr>
-        <w:t>10 time</w:t>
-      </w:r>
-      <w:proofErr w:type="gramEnd"/>
-      <w:r>
-        <w:rPr>
-          <w:rFonts w:ascii="Times New Roman" w:hAnsi="Times New Roman" w:cs="Times New Roman"/>
-          <w:sz w:val="24"/>
-          <w:szCs w:val="24"/>
-        </w:rPr>
-        <w:t xml:space="preserve"> steps as input to predict the next value. The hidden size of the model is set to 60, which determines the number of neurons in the LSTM layer. The higher the number of neurons, the more complex the model becomes, which can improve its accuracy, but may also increase the risk of overfitting.</w:t>
+      <w:r>
+        <w:rPr>
+          <w:rFonts w:ascii="Times New Roman" w:hAnsi="Times New Roman" w:cs="Times New Roman"/>
+          <w:sz w:val="24"/>
+          <w:szCs w:val="24"/>
+        </w:rPr>
+        <w:t>10 time steps as input to predict the next value. The hidden size of the model is set to 60, which determines the number of neurons in the LSTM layer. The higher the number of neurons, the more complex the model becomes, which can improve its accuracy, but may also increase the risk of overfitting.</w:t>
       </w:r>
       <w:commentRangeEnd w:id="13"/>
       <w:r>
@@ -8189,25 +8251,7 @@
           <w:sz w:val="24"/>
           <w:szCs w:val="24"/>
         </w:rPr>
-        <w:t xml:space="preserve">, the fitting algorithm suggested an </w:t>
-      </w:r>
-      <w:proofErr w:type="gramStart"/>
-      <w:r>
-        <w:rPr>
-          <w:rFonts w:ascii="Times New Roman" w:hAnsi="Times New Roman" w:cs="Times New Roman"/>
-          <w:sz w:val="24"/>
-          <w:szCs w:val="24"/>
-        </w:rPr>
-        <w:t>ARIMA(</w:t>
-      </w:r>
-      <w:proofErr w:type="gramEnd"/>
-      <w:r>
-        <w:rPr>
-          <w:rFonts w:ascii="Times New Roman" w:hAnsi="Times New Roman" w:cs="Times New Roman"/>
-          <w:sz w:val="24"/>
-          <w:szCs w:val="24"/>
-        </w:rPr>
-        <w:t>1, 1, 1) which supports the idea that the results in this paper are inaccurate overstate the error from ARIMA.</w:t>
+        <w:t>, the fitting algorithm suggested an ARIMA(1, 1, 1) which supports the idea that the results in this paper are inaccurate overstate the error from ARIMA.</w:t>
       </w:r>
       <w:r>
         <w:rPr>
@@ -8465,25 +8509,7 @@
           <w:szCs w:val="24"/>
         </w:rPr>
         <w:lastRenderedPageBreak/>
-        <w:t xml:space="preserve">power available to research institutions greatly surpasses the capabilities of the machine we </w:t>
-      </w:r>
-      <w:proofErr w:type="gramStart"/>
-      <w:r>
-        <w:rPr>
-          <w:rFonts w:ascii="Times New Roman" w:hAnsi="Times New Roman" w:cs="Times New Roman"/>
-          <w:sz w:val="24"/>
-          <w:szCs w:val="24"/>
-        </w:rPr>
-        <w:t>used</w:t>
-      </w:r>
-      <w:proofErr w:type="gramEnd"/>
-      <w:r>
-        <w:rPr>
-          <w:rFonts w:ascii="Times New Roman" w:hAnsi="Times New Roman" w:cs="Times New Roman"/>
-          <w:sz w:val="24"/>
-          <w:szCs w:val="24"/>
-        </w:rPr>
-        <w:t>. Future work could involve applying a more efficient optimization method, followed by regularization, to achieve a model that is less susceptible to overfitting.</w:t>
+        <w:t>power available to research institutions greatly surpasses the capabilities of the machine we used. Future work could involve applying a more efficient optimization method, followed by regularization, to achieve a model that is less susceptible to overfitting.</w:t>
       </w:r>
       <w:commentRangeEnd w:id="14"/>
       <w:r>
@@ -8551,9 +8577,21 @@
           <w:szCs w:val="24"/>
           <w14:ligatures w14:val="none"/>
         </w:rPr>
-        <w:t xml:space="preserve">[1] </w:t>
-      </w:r>
-      <w:proofErr w:type="gramStart"/>
+        <w:t xml:space="preserve">[1] Hua, Yiqing. </w:t>
+      </w:r>
+      <w:r>
+        <w:rPr>
+          <w:rFonts w:ascii="Times New Roman" w:eastAsia="Times New Roman" w:hAnsi="Times New Roman" w:cs="Times New Roman"/>
+          <w:i/>
+          <w:iCs/>
+          <w:color w:val="000000"/>
+          <w:kern w:val="0"/>
+          <w:sz w:val="24"/>
+          <w:szCs w:val="24"/>
+          <w14:ligatures w14:val="none"/>
+        </w:rPr>
+        <w:t xml:space="preserve">Bitcoin Price Prediction Using ARIMA and LSTM </w:t>
+      </w:r>
       <w:r>
         <w:rPr>
           <w:rFonts w:ascii="Times New Roman" w:eastAsia="Times New Roman" w:hAnsi="Times New Roman" w:cs="Times New Roman"/>
@@ -8563,9 +8601,32 @@
           <w:szCs w:val="24"/>
           <w14:ligatures w14:val="none"/>
         </w:rPr>
-        <w:t>Hua,</w:t>
-      </w:r>
-      <w:proofErr w:type="gramEnd"/>
+        <w:t>. 11 Dec. 2020, https://www.researchgate.net/publication/347611261_Bitcoin_price_prediction_using_ARIMA_and_LSTM.</w:t>
+      </w:r>
+    </w:p>
+    <w:p>
+      <w:pPr>
+        <w:spacing w:after="0" w:line="240" w:lineRule="auto"/>
+        <w:rPr>
+          <w:rFonts w:ascii="Times New Roman" w:eastAsia="Times New Roman" w:hAnsi="Times New Roman" w:cs="Times New Roman"/>
+          <w:kern w:val="0"/>
+          <w:sz w:val="24"/>
+          <w:szCs w:val="24"/>
+          <w14:ligatures w14:val="none"/>
+        </w:rPr>
+      </w:pPr>
+    </w:p>
+    <w:p>
+      <w:pPr>
+        <w:spacing w:after="0" w:line="240" w:lineRule="auto"/>
+        <w:rPr>
+          <w:rFonts w:ascii="Times New Roman" w:eastAsia="Times New Roman" w:hAnsi="Times New Roman" w:cs="Times New Roman"/>
+          <w:kern w:val="0"/>
+          <w:sz w:val="24"/>
+          <w:szCs w:val="24"/>
+          <w14:ligatures w14:val="none"/>
+        </w:rPr>
+      </w:pPr>
       <w:r>
         <w:rPr>
           <w:rFonts w:ascii="Times New Roman" w:eastAsia="Times New Roman" w:hAnsi="Times New Roman" w:cs="Times New Roman"/>
@@ -8575,35 +8636,9 @@
           <w:szCs w:val="24"/>
           <w14:ligatures w14:val="none"/>
         </w:rPr>
-        <w:t xml:space="preserve"> Yiqing. </w:t>
-      </w:r>
-      <w:r>
-        <w:rPr>
-          <w:rFonts w:ascii="Times New Roman" w:eastAsia="Times New Roman" w:hAnsi="Times New Roman" w:cs="Times New Roman"/>
-          <w:i/>
-          <w:iCs/>
-          <w:color w:val="000000"/>
-          <w:kern w:val="0"/>
-          <w:sz w:val="24"/>
-          <w:szCs w:val="24"/>
-          <w14:ligatures w14:val="none"/>
-        </w:rPr>
-        <w:t xml:space="preserve">Bitcoin Price Prediction Using ARIMA and </w:t>
-      </w:r>
-      <w:proofErr w:type="gramStart"/>
-      <w:r>
-        <w:rPr>
-          <w:rFonts w:ascii="Times New Roman" w:eastAsia="Times New Roman" w:hAnsi="Times New Roman" w:cs="Times New Roman"/>
-          <w:i/>
-          <w:iCs/>
-          <w:color w:val="000000"/>
-          <w:kern w:val="0"/>
-          <w:sz w:val="24"/>
-          <w:szCs w:val="24"/>
-          <w14:ligatures w14:val="none"/>
-        </w:rPr>
-        <w:t xml:space="preserve">LSTM </w:t>
-      </w:r>
+        <w:t xml:space="preserve">[2] S. Siami-Namini, N. Tavakoli and A. Siami </w:t>
+      </w:r>
+      <w:proofErr w:type="spellStart"/>
       <w:r>
         <w:rPr>
           <w:rFonts w:ascii="Times New Roman" w:eastAsia="Times New Roman" w:hAnsi="Times New Roman" w:cs="Times New Roman"/>
@@ -8613,9 +8648,9 @@
           <w:szCs w:val="24"/>
           <w14:ligatures w14:val="none"/>
         </w:rPr>
-        <w:t>.</w:t>
-      </w:r>
-      <w:proofErr w:type="gramEnd"/>
+        <w:t>Namin</w:t>
+      </w:r>
+      <w:proofErr w:type="spellEnd"/>
       <w:r>
         <w:rPr>
           <w:rFonts w:ascii="Times New Roman" w:eastAsia="Times New Roman" w:hAnsi="Times New Roman" w:cs="Times New Roman"/>
@@ -8625,32 +8660,9 @@
           <w:szCs w:val="24"/>
           <w14:ligatures w14:val="none"/>
         </w:rPr>
-        <w:t xml:space="preserve"> 11 Dec. 2020, https://www.researchgate.net/publication/347611261_Bitcoin_price_prediction_using_ARIMA_and_LSTM.</w:t>
-      </w:r>
-    </w:p>
-    <w:p>
-      <w:pPr>
-        <w:spacing w:after="0" w:line="240" w:lineRule="auto"/>
-        <w:rPr>
-          <w:rFonts w:ascii="Times New Roman" w:eastAsia="Times New Roman" w:hAnsi="Times New Roman" w:cs="Times New Roman"/>
-          <w:kern w:val="0"/>
-          <w:sz w:val="24"/>
-          <w:szCs w:val="24"/>
-          <w14:ligatures w14:val="none"/>
-        </w:rPr>
-      </w:pPr>
-    </w:p>
-    <w:p>
-      <w:pPr>
-        <w:spacing w:after="0" w:line="240" w:lineRule="auto"/>
-        <w:rPr>
-          <w:rFonts w:ascii="Times New Roman" w:eastAsia="Times New Roman" w:hAnsi="Times New Roman" w:cs="Times New Roman"/>
-          <w:kern w:val="0"/>
-          <w:sz w:val="24"/>
-          <w:szCs w:val="24"/>
-          <w14:ligatures w14:val="none"/>
-        </w:rPr>
-      </w:pPr>
+        <w:t xml:space="preserve">, "A Comparison of ARIMA and LSTM in Forecasting Time Series," 2018 17th IEEE International Conference on Machine Learning and Applications (ICMLA), Orlando, FL, USA, 2018, pp. 1394-1401, </w:t>
+      </w:r>
+      <w:proofErr w:type="spellStart"/>
       <w:r>
         <w:rPr>
           <w:rFonts w:ascii="Times New Roman" w:eastAsia="Times New Roman" w:hAnsi="Times New Roman" w:cs="Times New Roman"/>
@@ -8660,9 +8672,9 @@
           <w:szCs w:val="24"/>
           <w14:ligatures w14:val="none"/>
         </w:rPr>
-        <w:t xml:space="preserve">[2] S. Siami-Namini, N. Tavakoli and A. Siami </w:t>
-      </w:r>
-      <w:proofErr w:type="spellStart"/>
+        <w:t>doi</w:t>
+      </w:r>
+      <w:proofErr w:type="spellEnd"/>
       <w:r>
         <w:rPr>
           <w:rFonts w:ascii="Times New Roman" w:eastAsia="Times New Roman" w:hAnsi="Times New Roman" w:cs="Times New Roman"/>
@@ -8672,42 +8684,6 @@
           <w:szCs w:val="24"/>
           <w14:ligatures w14:val="none"/>
         </w:rPr>
-        <w:t>Namin</w:t>
-      </w:r>
-      <w:proofErr w:type="spellEnd"/>
-      <w:r>
-        <w:rPr>
-          <w:rFonts w:ascii="Times New Roman" w:eastAsia="Times New Roman" w:hAnsi="Times New Roman" w:cs="Times New Roman"/>
-          <w:color w:val="000000"/>
-          <w:kern w:val="0"/>
-          <w:sz w:val="24"/>
-          <w:szCs w:val="24"/>
-          <w14:ligatures w14:val="none"/>
-        </w:rPr>
-        <w:t xml:space="preserve">, "A Comparison of ARIMA and LSTM in Forecasting Time Series," 2018 17th IEEE International Conference on Machine Learning and Applications (ICMLA), Orlando, FL, USA, 2018, pp. 1394-1401, </w:t>
-      </w:r>
-      <w:proofErr w:type="spellStart"/>
-      <w:r>
-        <w:rPr>
-          <w:rFonts w:ascii="Times New Roman" w:eastAsia="Times New Roman" w:hAnsi="Times New Roman" w:cs="Times New Roman"/>
-          <w:color w:val="000000"/>
-          <w:kern w:val="0"/>
-          <w:sz w:val="24"/>
-          <w:szCs w:val="24"/>
-          <w14:ligatures w14:val="none"/>
-        </w:rPr>
-        <w:t>doi</w:t>
-      </w:r>
-      <w:proofErr w:type="spellEnd"/>
-      <w:r>
-        <w:rPr>
-          <w:rFonts w:ascii="Times New Roman" w:eastAsia="Times New Roman" w:hAnsi="Times New Roman" w:cs="Times New Roman"/>
-          <w:color w:val="000000"/>
-          <w:kern w:val="0"/>
-          <w:sz w:val="24"/>
-          <w:szCs w:val="24"/>
-          <w14:ligatures w14:val="none"/>
-        </w:rPr>
         <w:t>: 10.1109/ICMLA.2018.00227.</w:t>
       </w:r>
     </w:p>
@@ -8772,25 +8748,7 @@
           <w:sz w:val="24"/>
           <w:szCs w:val="24"/>
         </w:rPr>
-        <w:t xml:space="preserve">Brownlee, J. (2018). How to grid search hyperparameters for deep learning models in Python </w:t>
-      </w:r>
-      <w:proofErr w:type="gramStart"/>
-      <w:r>
-        <w:rPr>
-          <w:rFonts w:ascii="Times New Roman" w:hAnsi="Times New Roman" w:cs="Times New Roman"/>
-          <w:sz w:val="24"/>
-          <w:szCs w:val="24"/>
-        </w:rPr>
-        <w:t>With</w:t>
-      </w:r>
-      <w:proofErr w:type="gramEnd"/>
-      <w:r>
-        <w:rPr>
-          <w:rFonts w:ascii="Times New Roman" w:hAnsi="Times New Roman" w:cs="Times New Roman"/>
-          <w:sz w:val="24"/>
-          <w:szCs w:val="24"/>
-        </w:rPr>
-        <w:t xml:space="preserve"> </w:t>
+        <w:t xml:space="preserve">Brownlee, J. (2018). How to grid search hyperparameters for deep learning models in Python With </w:t>
       </w:r>
       <w:proofErr w:type="spellStart"/>
       <w:r>
@@ -8808,18 +8766,8 @@
           <w:sz w:val="24"/>
           <w:szCs w:val="24"/>
         </w:rPr>
-        <w:t xml:space="preserve">. Machine Learning Mastery. Retrieved from </w:t>
-      </w:r>
-      <w:proofErr w:type="gramStart"/>
-      <w:r>
-        <w:rPr>
-          <w:rFonts w:ascii="Times New Roman" w:hAnsi="Times New Roman" w:cs="Times New Roman"/>
-          <w:sz w:val="24"/>
-          <w:szCs w:val="24"/>
-        </w:rPr>
-        <w:t>https://machinelearningmastery.com/grid-search-hyperparameters-deep-learning-models-python-keras/</w:t>
-      </w:r>
-      <w:proofErr w:type="gramEnd"/>
+        <w:t>. Machine Learning Mastery. Retrieved from https://machinelearningmastery.com/grid-search-hyperparameters-deep-learning-models-python-keras/</w:t>
+      </w:r>
     </w:p>
     <w:p>
       <w:pPr>
@@ -8923,8 +8871,8 @@
 </file>
 
 <file path=word/comments.xml><?xml version="1.0" encoding="utf-8"?>
-<w:comments xmlns:wpc="http://schemas.microsoft.com/office/word/2010/wordprocessingCanvas" xmlns:cx="http://schemas.microsoft.com/office/drawing/2014/chartex" xmlns:cx1="http://schemas.microsoft.com/office/drawing/2015/9/8/chartex" xmlns:cx2="http://schemas.microsoft.com/office/drawing/2015/10/21/chartex" xmlns:cx3="http://schemas.microsoft.com/office/drawing/2016/5/9/chartex" xmlns:cx4="http://schemas.microsoft.com/office/drawing/2016/5/10/chartex" xmlns:cx5="http://schemas.microsoft.com/office/drawing/2016/5/11/chartex" xmlns:cx6="http://schemas.microsoft.com/office/drawing/2016/5/12/chartex" xmlns:cx7="http://schemas.microsoft.com/office/drawing/2016/5/13/chartex" xmlns:cx8="http://schemas.microsoft.com/office/drawing/2016/5/14/chartex" xmlns:mc="http://schemas.openxmlformats.org/markup-compatibility/2006" xmlns:aink="http://schemas.microsoft.com/office/drawing/2016/ink" xmlns:am3d="http://schemas.microsoft.com/office/drawing/2017/model3d" xmlns:o="urn:schemas-microsoft-com:office:office" xmlns:oel="http://schemas.microsoft.com/office/2019/extlst" xmlns:r="http://schemas.openxmlformats.org/officeDocument/2006/relationships" xmlns:m="http://schemas.openxmlformats.org/officeDocument/2006/math" xmlns:v="urn:schemas-microsoft-com:vml" xmlns:wp14="http://schemas.microsoft.com/office/word/2010/wordprocessingDrawing" xmlns:wp="http://schemas.openxmlformats.org/drawingml/2006/wordprocessingDrawing" xmlns:w10="urn:schemas-microsoft-com:office:word" xmlns:w="http://schemas.openxmlformats.org/wordprocessingml/2006/main" xmlns:w14="http://schemas.microsoft.com/office/word/2010/wordml" xmlns:w15="http://schemas.microsoft.com/office/word/2012/wordml" xmlns:w16cex="http://schemas.microsoft.com/office/word/2018/wordml/cex" xmlns:w16cid="http://schemas.microsoft.com/office/word/2016/wordml/cid" xmlns:w16="http://schemas.microsoft.com/office/word/2018/wordml" xmlns:w16sdtdh="http://schemas.microsoft.com/office/word/2020/wordml/sdtdatahash" xmlns:w16se="http://schemas.microsoft.com/office/word/2015/wordml/symex" xmlns:wpg="http://schemas.microsoft.com/office/word/2010/wordprocessingGroup" xmlns:wpi="http://schemas.microsoft.com/office/word/2010/wordprocessingInk" xmlns:wne="http://schemas.microsoft.com/office/word/2006/wordml" xmlns:wps="http://schemas.microsoft.com/office/word/2010/wordprocessingShape" mc:Ignorable="w14 w15 w16se w16cid w16 w16cex w16sdtdh wp14">
-  <w:comment w:id="0" w:author="Ferguson, Chris - fergu4cl" w:date="2023-08-06T11:35:00Z" w:initials="CF">
+<w:comments xmlns:wpc="http://schemas.microsoft.com/office/word/2010/wordprocessingCanvas" xmlns:cx="http://schemas.microsoft.com/office/drawing/2014/chartex" xmlns:cx1="http://schemas.microsoft.com/office/drawing/2015/9/8/chartex" xmlns:cx2="http://schemas.microsoft.com/office/drawing/2015/10/21/chartex" xmlns:cx3="http://schemas.microsoft.com/office/drawing/2016/5/9/chartex" xmlns:cx4="http://schemas.microsoft.com/office/drawing/2016/5/10/chartex" xmlns:cx5="http://schemas.microsoft.com/office/drawing/2016/5/11/chartex" xmlns:cx6="http://schemas.microsoft.com/office/drawing/2016/5/12/chartex" xmlns:cx7="http://schemas.microsoft.com/office/drawing/2016/5/13/chartex" xmlns:cx8="http://schemas.microsoft.com/office/drawing/2016/5/14/chartex" xmlns:mc="http://schemas.openxmlformats.org/markup-compatibility/2006" xmlns:aink="http://schemas.microsoft.com/office/drawing/2016/ink" xmlns:am3d="http://schemas.microsoft.com/office/drawing/2017/model3d" xmlns:o="urn:schemas-microsoft-com:office:office" xmlns:oel="http://schemas.microsoft.com/office/2019/extlst" xmlns:r="http://schemas.openxmlformats.org/officeDocument/2006/relationships" xmlns:m="http://schemas.openxmlformats.org/officeDocument/2006/math" xmlns:v="urn:schemas-microsoft-com:vml" xmlns:wp14="http://schemas.microsoft.com/office/word/2010/wordprocessingDrawing" xmlns:wp="http://schemas.openxmlformats.org/drawingml/2006/wordprocessingDrawing" xmlns:w10="urn:schemas-microsoft-com:office:word" xmlns:w="http://schemas.openxmlformats.org/wordprocessingml/2006/main" xmlns:w14="http://schemas.microsoft.com/office/word/2010/wordml" xmlns:w15="http://schemas.microsoft.com/office/word/2012/wordml" xmlns:w16cex="http://schemas.microsoft.com/office/word/2018/wordml/cex" xmlns:w16cid="http://schemas.microsoft.com/office/word/2016/wordml/cid" xmlns:w16="http://schemas.microsoft.com/office/word/2018/wordml" xmlns:w16du="http://schemas.microsoft.com/office/word/2023/wordml/word16du" xmlns:w16sdtdh="http://schemas.microsoft.com/office/word/2020/wordml/sdtdatahash" xmlns:w16se="http://schemas.microsoft.com/office/word/2015/wordml/symex" xmlns:wpg="http://schemas.microsoft.com/office/word/2010/wordprocessingGroup" xmlns:wpi="http://schemas.microsoft.com/office/word/2010/wordprocessingInk" xmlns:wne="http://schemas.microsoft.com/office/word/2006/wordml" xmlns:wps="http://schemas.microsoft.com/office/word/2010/wordprocessingShape" mc:Ignorable="w14 w15 w16se w16cid w16 w16cex w16sdtdh w16du wp14">
+  <w:comment w:id="0" w:author="Christopher Ferguson" w:date="2025-01-07T17:22:00Z" w:initials="CF">
     <w:p>
       <w:pPr>
         <w:pStyle w:val="CommentText"/>
@@ -8936,7 +8884,7 @@
         <w:annotationRef/>
       </w:r>
       <w:r>
-        <w:t xml:space="preserve">Weird grammar, differencing does not occur by itself. </w:t>
+        <w:t>This was not picked by bhatt but I don’t understand why this matters in this paragraph</w:t>
       </w:r>
     </w:p>
   </w:comment>
@@ -9171,8 +9119,8 @@
 </file>
 
 <file path=word/commentsExtended.xml><?xml version="1.0" encoding="utf-8"?>
-<w15:commentsEx xmlns:wpc="http://schemas.microsoft.com/office/word/2010/wordprocessingCanvas" xmlns:cx="http://schemas.microsoft.com/office/drawing/2014/chartex" xmlns:cx1="http://schemas.microsoft.com/office/drawing/2015/9/8/chartex" xmlns:cx2="http://schemas.microsoft.com/office/drawing/2015/10/21/chartex" xmlns:cx3="http://schemas.microsoft.com/office/drawing/2016/5/9/chartex" xmlns:cx4="http://schemas.microsoft.com/office/drawing/2016/5/10/chartex" xmlns:cx5="http://schemas.microsoft.com/office/drawing/2016/5/11/chartex" xmlns:cx6="http://schemas.microsoft.com/office/drawing/2016/5/12/chartex" xmlns:cx7="http://schemas.microsoft.com/office/drawing/2016/5/13/chartex" xmlns:cx8="http://schemas.microsoft.com/office/drawing/2016/5/14/chartex" xmlns:mc="http://schemas.openxmlformats.org/markup-compatibility/2006" xmlns:aink="http://schemas.microsoft.com/office/drawing/2016/ink" xmlns:am3d="http://schemas.microsoft.com/office/drawing/2017/model3d" xmlns:o="urn:schemas-microsoft-com:office:office" xmlns:oel="http://schemas.microsoft.com/office/2019/extlst" xmlns:r="http://schemas.openxmlformats.org/officeDocument/2006/relationships" xmlns:m="http://schemas.openxmlformats.org/officeDocument/2006/math" xmlns:v="urn:schemas-microsoft-com:vml" xmlns:wp14="http://schemas.microsoft.com/office/word/2010/wordprocessingDrawing" xmlns:wp="http://schemas.openxmlformats.org/drawingml/2006/wordprocessingDrawing" xmlns:w10="urn:schemas-microsoft-com:office:word" xmlns:w="http://schemas.openxmlformats.org/wordprocessingml/2006/main" xmlns:w14="http://schemas.microsoft.com/office/word/2010/wordml" xmlns:w15="http://schemas.microsoft.com/office/word/2012/wordml" xmlns:w16cex="http://schemas.microsoft.com/office/word/2018/wordml/cex" xmlns:w16cid="http://schemas.microsoft.com/office/word/2016/wordml/cid" xmlns:w16="http://schemas.microsoft.com/office/word/2018/wordml" xmlns:w16sdtdh="http://schemas.microsoft.com/office/word/2020/wordml/sdtdatahash" xmlns:w16se="http://schemas.microsoft.com/office/word/2015/wordml/symex" xmlns:wpg="http://schemas.microsoft.com/office/word/2010/wordprocessingGroup" xmlns:wpi="http://schemas.microsoft.com/office/word/2010/wordprocessingInk" xmlns:wne="http://schemas.microsoft.com/office/word/2006/wordml" xmlns:wps="http://schemas.microsoft.com/office/word/2010/wordprocessingShape" mc:Ignorable="w14 w15 w16se w16cid w16 w16cex w16sdtdh wp14">
-  <w15:commentEx w15:paraId="66D813FF" w15:done="0"/>
+<w15:commentsEx xmlns:wpc="http://schemas.microsoft.com/office/word/2010/wordprocessingCanvas" xmlns:cx="http://schemas.microsoft.com/office/drawing/2014/chartex" xmlns:cx1="http://schemas.microsoft.com/office/drawing/2015/9/8/chartex" xmlns:cx2="http://schemas.microsoft.com/office/drawing/2015/10/21/chartex" xmlns:cx3="http://schemas.microsoft.com/office/drawing/2016/5/9/chartex" xmlns:cx4="http://schemas.microsoft.com/office/drawing/2016/5/10/chartex" xmlns:cx5="http://schemas.microsoft.com/office/drawing/2016/5/11/chartex" xmlns:cx6="http://schemas.microsoft.com/office/drawing/2016/5/12/chartex" xmlns:cx7="http://schemas.microsoft.com/office/drawing/2016/5/13/chartex" xmlns:cx8="http://schemas.microsoft.com/office/drawing/2016/5/14/chartex" xmlns:mc="http://schemas.openxmlformats.org/markup-compatibility/2006" xmlns:aink="http://schemas.microsoft.com/office/drawing/2016/ink" xmlns:am3d="http://schemas.microsoft.com/office/drawing/2017/model3d" xmlns:o="urn:schemas-microsoft-com:office:office" xmlns:oel="http://schemas.microsoft.com/office/2019/extlst" xmlns:r="http://schemas.openxmlformats.org/officeDocument/2006/relationships" xmlns:m="http://schemas.openxmlformats.org/officeDocument/2006/math" xmlns:v="urn:schemas-microsoft-com:vml" xmlns:wp14="http://schemas.microsoft.com/office/word/2010/wordprocessingDrawing" xmlns:wp="http://schemas.openxmlformats.org/drawingml/2006/wordprocessingDrawing" xmlns:w10="urn:schemas-microsoft-com:office:word" xmlns:w="http://schemas.openxmlformats.org/wordprocessingml/2006/main" xmlns:w14="http://schemas.microsoft.com/office/word/2010/wordml" xmlns:w15="http://schemas.microsoft.com/office/word/2012/wordml" xmlns:w16cex="http://schemas.microsoft.com/office/word/2018/wordml/cex" xmlns:w16cid="http://schemas.microsoft.com/office/word/2016/wordml/cid" xmlns:w16="http://schemas.microsoft.com/office/word/2018/wordml" xmlns:w16du="http://schemas.microsoft.com/office/word/2023/wordml/word16du" xmlns:w16sdtdh="http://schemas.microsoft.com/office/word/2020/wordml/sdtdatahash" xmlns:w16se="http://schemas.microsoft.com/office/word/2015/wordml/symex" xmlns:wpg="http://schemas.microsoft.com/office/word/2010/wordprocessingGroup" xmlns:wpi="http://schemas.microsoft.com/office/word/2010/wordprocessingInk" xmlns:wne="http://schemas.microsoft.com/office/word/2006/wordml" xmlns:wps="http://schemas.microsoft.com/office/word/2010/wordprocessingShape" mc:Ignorable="w14 w15 w16se w16cid w16 w16cex w16sdtdh w16du wp14">
+  <w15:commentEx w15:paraId="2EEAF526" w15:done="0"/>
   <w15:commentEx w15:paraId="25759C76" w15:done="0"/>
   <w15:commentEx w15:paraId="30053445" w15:done="0"/>
   <w15:commentEx w15:paraId="75675747" w15:done="0"/>
@@ -9190,8 +9138,8 @@
 </file>
 
 <file path=word/commentsExtensible.xml><?xml version="1.0" encoding="utf-8"?>
-<w16cex:commentsExtensible xmlns:wpc="http://schemas.microsoft.com/office/word/2010/wordprocessingCanvas" xmlns:cx="http://schemas.microsoft.com/office/drawing/2014/chartex" xmlns:cx1="http://schemas.microsoft.com/office/drawing/2015/9/8/chartex" xmlns:cx2="http://schemas.microsoft.com/office/drawing/2015/10/21/chartex" xmlns:cx3="http://schemas.microsoft.com/office/drawing/2016/5/9/chartex" xmlns:cx4="http://schemas.microsoft.com/office/drawing/2016/5/10/chartex" xmlns:cx5="http://schemas.microsoft.com/office/drawing/2016/5/11/chartex" xmlns:cx6="http://schemas.microsoft.com/office/drawing/2016/5/12/chartex" xmlns:cx7="http://schemas.microsoft.com/office/drawing/2016/5/13/chartex" xmlns:cx8="http://schemas.microsoft.com/office/drawing/2016/5/14/chartex" xmlns:cr="http://schemas.microsoft.com/office/comments/2020/reactions" xmlns:mc="http://schemas.openxmlformats.org/markup-compatibility/2006" xmlns:aink="http://schemas.microsoft.com/office/drawing/2016/ink" xmlns:am3d="http://schemas.microsoft.com/office/drawing/2017/model3d" xmlns:o="urn:schemas-microsoft-com:office:office" xmlns:oel="http://schemas.microsoft.com/office/2019/extlst" xmlns:r="http://schemas.openxmlformats.org/officeDocument/2006/relationships" xmlns:m="http://schemas.openxmlformats.org/officeDocument/2006/math" xmlns:v="urn:schemas-microsoft-com:vml" xmlns:wp14="http://schemas.microsoft.com/office/word/2010/wordprocessingDrawing" xmlns:wp="http://schemas.openxmlformats.org/drawingml/2006/wordprocessingDrawing" xmlns:w10="urn:schemas-microsoft-com:office:word" xmlns:w="http://schemas.openxmlformats.org/wordprocessingml/2006/main" xmlns:w14="http://schemas.microsoft.com/office/word/2010/wordml" xmlns:w15="http://schemas.microsoft.com/office/word/2012/wordml" xmlns:w16cex="http://schemas.microsoft.com/office/word/2018/wordml/cex" xmlns:w16cid="http://schemas.microsoft.com/office/word/2016/wordml/cid" xmlns:w16="http://schemas.microsoft.com/office/word/2018/wordml" xmlns:w16sdtdh="http://schemas.microsoft.com/office/word/2020/wordml/sdtdatahash" xmlns:w16se="http://schemas.microsoft.com/office/word/2015/wordml/symex" xmlns:wpg="http://schemas.microsoft.com/office/word/2010/wordprocessingGroup" xmlns:wpi="http://schemas.microsoft.com/office/word/2010/wordprocessingInk" xmlns:wne="http://schemas.microsoft.com/office/word/2006/wordml" xmlns:wps="http://schemas.microsoft.com/office/word/2010/wordprocessingShape" mc:Ignorable="w14 w15 w16se w16cid w16 w16cex w16sdtdh cr wp14">
-  <w16cex:commentExtensible w16cex:durableId="287A0417" w16cex:dateUtc="2023-08-06T15:35:00Z"/>
+<w16cex:commentsExtensible xmlns:wpc="http://schemas.microsoft.com/office/word/2010/wordprocessingCanvas" xmlns:cx="http://schemas.microsoft.com/office/drawing/2014/chartex" xmlns:cx1="http://schemas.microsoft.com/office/drawing/2015/9/8/chartex" xmlns:cx2="http://schemas.microsoft.com/office/drawing/2015/10/21/chartex" xmlns:cx3="http://schemas.microsoft.com/office/drawing/2016/5/9/chartex" xmlns:cx4="http://schemas.microsoft.com/office/drawing/2016/5/10/chartex" xmlns:cx5="http://schemas.microsoft.com/office/drawing/2016/5/11/chartex" xmlns:cx6="http://schemas.microsoft.com/office/drawing/2016/5/12/chartex" xmlns:cx7="http://schemas.microsoft.com/office/drawing/2016/5/13/chartex" xmlns:cx8="http://schemas.microsoft.com/office/drawing/2016/5/14/chartex" xmlns:cr="http://schemas.microsoft.com/office/comments/2020/reactions" xmlns:mc="http://schemas.openxmlformats.org/markup-compatibility/2006" xmlns:aink="http://schemas.microsoft.com/office/drawing/2016/ink" xmlns:am3d="http://schemas.microsoft.com/office/drawing/2017/model3d" xmlns:o="urn:schemas-microsoft-com:office:office" xmlns:oel="http://schemas.microsoft.com/office/2019/extlst" xmlns:r="http://schemas.openxmlformats.org/officeDocument/2006/relationships" xmlns:m="http://schemas.openxmlformats.org/officeDocument/2006/math" xmlns:v="urn:schemas-microsoft-com:vml" xmlns:wp14="http://schemas.microsoft.com/office/word/2010/wordprocessingDrawing" xmlns:wp="http://schemas.openxmlformats.org/drawingml/2006/wordprocessingDrawing" xmlns:w10="urn:schemas-microsoft-com:office:word" xmlns:w="http://schemas.openxmlformats.org/wordprocessingml/2006/main" xmlns:w14="http://schemas.microsoft.com/office/word/2010/wordml" xmlns:w15="http://schemas.microsoft.com/office/word/2012/wordml" xmlns:w16cex="http://schemas.microsoft.com/office/word/2018/wordml/cex" xmlns:w16cid="http://schemas.microsoft.com/office/word/2016/wordml/cid" xmlns:w16="http://schemas.microsoft.com/office/word/2018/wordml" xmlns:w16du="http://schemas.microsoft.com/office/word/2023/wordml/word16du" xmlns:w16sdtdh="http://schemas.microsoft.com/office/word/2020/wordml/sdtdatahash" xmlns:w16se="http://schemas.microsoft.com/office/word/2015/wordml/symex" xmlns:wpg="http://schemas.microsoft.com/office/word/2010/wordprocessingGroup" xmlns:wpi="http://schemas.microsoft.com/office/word/2010/wordprocessingInk" xmlns:wne="http://schemas.microsoft.com/office/word/2006/wordml" xmlns:wps="http://schemas.microsoft.com/office/word/2010/wordprocessingShape" mc:Ignorable="w14 w15 w16se w16cid w16 w16cex w16sdtdh cr w16du wp14">
+  <w16cex:commentExtensible w16cex:durableId="760C4411" w16cex:dateUtc="2025-01-07T22:22:00Z"/>
   <w16cex:commentExtensible w16cex:durableId="287A0458" w16cex:dateUtc="2023-08-06T15:36:00Z"/>
   <w16cex:commentExtensible w16cex:durableId="287A0469" w16cex:dateUtc="2023-08-06T15:37:00Z"/>
   <w16cex:commentExtensible w16cex:durableId="287A0755" w16cex:dateUtc="2023-08-06T15:49:00Z"/>
@@ -9233,8 +9181,8 @@
 </file>
 
 <file path=word/commentsIds.xml><?xml version="1.0" encoding="utf-8"?>
-<w16cid:commentsIds xmlns:wpc="http://schemas.microsoft.com/office/word/2010/wordprocessingCanvas" xmlns:cx="http://schemas.microsoft.com/office/drawing/2014/chartex" xmlns:cx1="http://schemas.microsoft.com/office/drawing/2015/9/8/chartex" xmlns:cx2="http://schemas.microsoft.com/office/drawing/2015/10/21/chartex" xmlns:cx3="http://schemas.microsoft.com/office/drawing/2016/5/9/chartex" xmlns:cx4="http://schemas.microsoft.com/office/drawing/2016/5/10/chartex" xmlns:cx5="http://schemas.microsoft.com/office/drawing/2016/5/11/chartex" xmlns:cx6="http://schemas.microsoft.com/office/drawing/2016/5/12/chartex" xmlns:cx7="http://schemas.microsoft.com/office/drawing/2016/5/13/chartex" xmlns:cx8="http://schemas.microsoft.com/office/drawing/2016/5/14/chartex" xmlns:mc="http://schemas.openxmlformats.org/markup-compatibility/2006" xmlns:aink="http://schemas.microsoft.com/office/drawing/2016/ink" xmlns:am3d="http://schemas.microsoft.com/office/drawing/2017/model3d" xmlns:o="urn:schemas-microsoft-com:office:office" xmlns:oel="http://schemas.microsoft.com/office/2019/extlst" xmlns:r="http://schemas.openxmlformats.org/officeDocument/2006/relationships" xmlns:m="http://schemas.openxmlformats.org/officeDocument/2006/math" xmlns:v="urn:schemas-microsoft-com:vml" xmlns:wp14="http://schemas.microsoft.com/office/word/2010/wordprocessingDrawing" xmlns:wp="http://schemas.openxmlformats.org/drawingml/2006/wordprocessingDrawing" xmlns:w10="urn:schemas-microsoft-com:office:word" xmlns:w="http://schemas.openxmlformats.org/wordprocessingml/2006/main" xmlns:w14="http://schemas.microsoft.com/office/word/2010/wordml" xmlns:w15="http://schemas.microsoft.com/office/word/2012/wordml" xmlns:w16cex="http://schemas.microsoft.com/office/word/2018/wordml/cex" xmlns:w16cid="http://schemas.microsoft.com/office/word/2016/wordml/cid" xmlns:w16="http://schemas.microsoft.com/office/word/2018/wordml" xmlns:w16sdtdh="http://schemas.microsoft.com/office/word/2020/wordml/sdtdatahash" xmlns:w16se="http://schemas.microsoft.com/office/word/2015/wordml/symex" xmlns:wpg="http://schemas.microsoft.com/office/word/2010/wordprocessingGroup" xmlns:wpi="http://schemas.microsoft.com/office/word/2010/wordprocessingInk" xmlns:wne="http://schemas.microsoft.com/office/word/2006/wordml" xmlns:wps="http://schemas.microsoft.com/office/word/2010/wordprocessingShape" mc:Ignorable="w14 w15 w16se w16cid w16 w16cex w16sdtdh wp14">
-  <w16cid:commentId w16cid:paraId="66D813FF" w16cid:durableId="287A0417"/>
+<w16cid:commentsIds xmlns:wpc="http://schemas.microsoft.com/office/word/2010/wordprocessingCanvas" xmlns:cx="http://schemas.microsoft.com/office/drawing/2014/chartex" xmlns:cx1="http://schemas.microsoft.com/office/drawing/2015/9/8/chartex" xmlns:cx2="http://schemas.microsoft.com/office/drawing/2015/10/21/chartex" xmlns:cx3="http://schemas.microsoft.com/office/drawing/2016/5/9/chartex" xmlns:cx4="http://schemas.microsoft.com/office/drawing/2016/5/10/chartex" xmlns:cx5="http://schemas.microsoft.com/office/drawing/2016/5/11/chartex" xmlns:cx6="http://schemas.microsoft.com/office/drawing/2016/5/12/chartex" xmlns:cx7="http://schemas.microsoft.com/office/drawing/2016/5/13/chartex" xmlns:cx8="http://schemas.microsoft.com/office/drawing/2016/5/14/chartex" xmlns:mc="http://schemas.openxmlformats.org/markup-compatibility/2006" xmlns:aink="http://schemas.microsoft.com/office/drawing/2016/ink" xmlns:am3d="http://schemas.microsoft.com/office/drawing/2017/model3d" xmlns:o="urn:schemas-microsoft-com:office:office" xmlns:oel="http://schemas.microsoft.com/office/2019/extlst" xmlns:r="http://schemas.openxmlformats.org/officeDocument/2006/relationships" xmlns:m="http://schemas.openxmlformats.org/officeDocument/2006/math" xmlns:v="urn:schemas-microsoft-com:vml" xmlns:wp14="http://schemas.microsoft.com/office/word/2010/wordprocessingDrawing" xmlns:wp="http://schemas.openxmlformats.org/drawingml/2006/wordprocessingDrawing" xmlns:w10="urn:schemas-microsoft-com:office:word" xmlns:w="http://schemas.openxmlformats.org/wordprocessingml/2006/main" xmlns:w14="http://schemas.microsoft.com/office/word/2010/wordml" xmlns:w15="http://schemas.microsoft.com/office/word/2012/wordml" xmlns:w16cex="http://schemas.microsoft.com/office/word/2018/wordml/cex" xmlns:w16cid="http://schemas.microsoft.com/office/word/2016/wordml/cid" xmlns:w16="http://schemas.microsoft.com/office/word/2018/wordml" xmlns:w16du="http://schemas.microsoft.com/office/word/2023/wordml/word16du" xmlns:w16sdtdh="http://schemas.microsoft.com/office/word/2020/wordml/sdtdatahash" xmlns:w16se="http://schemas.microsoft.com/office/word/2015/wordml/symex" xmlns:wpg="http://schemas.microsoft.com/office/word/2010/wordprocessingGroup" xmlns:wpi="http://schemas.microsoft.com/office/word/2010/wordprocessingInk" xmlns:wne="http://schemas.microsoft.com/office/word/2006/wordml" xmlns:wps="http://schemas.microsoft.com/office/word/2010/wordprocessingShape" mc:Ignorable="w14 w15 w16se w16cid w16 w16cex w16sdtdh w16du wp14">
+  <w16cid:commentId w16cid:paraId="2EEAF526" w16cid:durableId="760C4411"/>
   <w16cid:commentId w16cid:paraId="25759C76" w16cid:durableId="287A0458"/>
   <w16cid:commentId w16cid:paraId="30053445" w16cid:durableId="287A0469"/>
   <w16cid:commentId w16cid:paraId="75675747" w16cid:durableId="287A0755"/>
@@ -9252,7 +9200,7 @@
 </file>
 
 <file path=word/endnotes.xml><?xml version="1.0" encoding="utf-8"?>
-<w:endnotes xmlns:wpc="http://schemas.microsoft.com/office/word/2010/wordprocessingCanvas" xmlns:cx="http://schemas.microsoft.com/office/drawing/2014/chartex" xmlns:cx1="http://schemas.microsoft.com/office/drawing/2015/9/8/chartex" xmlns:cx2="http://schemas.microsoft.com/office/drawing/2015/10/21/chartex" xmlns:cx3="http://schemas.microsoft.com/office/drawing/2016/5/9/chartex" xmlns:cx4="http://schemas.microsoft.com/office/drawing/2016/5/10/chartex" xmlns:cx5="http://schemas.microsoft.com/office/drawing/2016/5/11/chartex" xmlns:cx6="http://schemas.microsoft.com/office/drawing/2016/5/12/chartex" xmlns:cx7="http://schemas.microsoft.com/office/drawing/2016/5/13/chartex" xmlns:cx8="http://schemas.microsoft.com/office/drawing/2016/5/14/chartex" xmlns:mc="http://schemas.openxmlformats.org/markup-compatibility/2006" xmlns:aink="http://schemas.microsoft.com/office/drawing/2016/ink" xmlns:am3d="http://schemas.microsoft.com/office/drawing/2017/model3d" xmlns:o="urn:schemas-microsoft-com:office:office" xmlns:oel="http://schemas.microsoft.com/office/2019/extlst" xmlns:r="http://schemas.openxmlformats.org/officeDocument/2006/relationships" xmlns:m="http://schemas.openxmlformats.org/officeDocument/2006/math" xmlns:v="urn:schemas-microsoft-com:vml" xmlns:wp14="http://schemas.microsoft.com/office/word/2010/wordprocessingDrawing" xmlns:wp="http://schemas.openxmlformats.org/drawingml/2006/wordprocessingDrawing" xmlns:w10="urn:schemas-microsoft-com:office:word" xmlns:w="http://schemas.openxmlformats.org/wordprocessingml/2006/main" xmlns:w14="http://schemas.microsoft.com/office/word/2010/wordml" xmlns:w15="http://schemas.microsoft.com/office/word/2012/wordml" xmlns:w16cex="http://schemas.microsoft.com/office/word/2018/wordml/cex" xmlns:w16cid="http://schemas.microsoft.com/office/word/2016/wordml/cid" xmlns:w16="http://schemas.microsoft.com/office/word/2018/wordml" xmlns:w16sdtdh="http://schemas.microsoft.com/office/word/2020/wordml/sdtdatahash" xmlns:w16se="http://schemas.microsoft.com/office/word/2015/wordml/symex" xmlns:wpg="http://schemas.microsoft.com/office/word/2010/wordprocessingGroup" xmlns:wpi="http://schemas.microsoft.com/office/word/2010/wordprocessingInk" xmlns:wne="http://schemas.microsoft.com/office/word/2006/wordml" xmlns:wps="http://schemas.microsoft.com/office/word/2010/wordprocessingShape" mc:Ignorable="w14 w15 w16se w16cid w16 w16cex w16sdtdh wp14">
+<w:endnotes xmlns:wpc="http://schemas.microsoft.com/office/word/2010/wordprocessingCanvas" xmlns:cx="http://schemas.microsoft.com/office/drawing/2014/chartex" xmlns:cx1="http://schemas.microsoft.com/office/drawing/2015/9/8/chartex" xmlns:cx2="http://schemas.microsoft.com/office/drawing/2015/10/21/chartex" xmlns:cx3="http://schemas.microsoft.com/office/drawing/2016/5/9/chartex" xmlns:cx4="http://schemas.microsoft.com/office/drawing/2016/5/10/chartex" xmlns:cx5="http://schemas.microsoft.com/office/drawing/2016/5/11/chartex" xmlns:cx6="http://schemas.microsoft.com/office/drawing/2016/5/12/chartex" xmlns:cx7="http://schemas.microsoft.com/office/drawing/2016/5/13/chartex" xmlns:cx8="http://schemas.microsoft.com/office/drawing/2016/5/14/chartex" xmlns:mc="http://schemas.openxmlformats.org/markup-compatibility/2006" xmlns:aink="http://schemas.microsoft.com/office/drawing/2016/ink" xmlns:am3d="http://schemas.microsoft.com/office/drawing/2017/model3d" xmlns:o="urn:schemas-microsoft-com:office:office" xmlns:oel="http://schemas.microsoft.com/office/2019/extlst" xmlns:r="http://schemas.openxmlformats.org/officeDocument/2006/relationships" xmlns:m="http://schemas.openxmlformats.org/officeDocument/2006/math" xmlns:v="urn:schemas-microsoft-com:vml" xmlns:wp14="http://schemas.microsoft.com/office/word/2010/wordprocessingDrawing" xmlns:wp="http://schemas.openxmlformats.org/drawingml/2006/wordprocessingDrawing" xmlns:w10="urn:schemas-microsoft-com:office:word" xmlns:w="http://schemas.openxmlformats.org/wordprocessingml/2006/main" xmlns:w14="http://schemas.microsoft.com/office/word/2010/wordml" xmlns:w15="http://schemas.microsoft.com/office/word/2012/wordml" xmlns:w16cex="http://schemas.microsoft.com/office/word/2018/wordml/cex" xmlns:w16cid="http://schemas.microsoft.com/office/word/2016/wordml/cid" xmlns:w16="http://schemas.microsoft.com/office/word/2018/wordml" xmlns:w16du="http://schemas.microsoft.com/office/word/2023/wordml/word16du" xmlns:w16sdtdh="http://schemas.microsoft.com/office/word/2020/wordml/sdtdatahash" xmlns:w16se="http://schemas.microsoft.com/office/word/2015/wordml/symex" xmlns:wpg="http://schemas.microsoft.com/office/word/2010/wordprocessingGroup" xmlns:wpi="http://schemas.microsoft.com/office/word/2010/wordprocessingInk" xmlns:wne="http://schemas.microsoft.com/office/word/2006/wordml" xmlns:wps="http://schemas.microsoft.com/office/word/2010/wordprocessingShape" mc:Ignorable="w14 w15 w16se w16cid w16 w16cex w16sdtdh w16du wp14">
   <w:endnote w:type="separator" w:id="-1">
     <w:p>
       <w:pPr>
@@ -9277,7 +9225,7 @@
 </file>
 
 <file path=word/footer1.xml><?xml version="1.0" encoding="utf-8"?>
-<w:ftr xmlns:wpc="http://schemas.microsoft.com/office/word/2010/wordprocessingCanvas" xmlns:cx="http://schemas.microsoft.com/office/drawing/2014/chartex" xmlns:cx1="http://schemas.microsoft.com/office/drawing/2015/9/8/chartex" xmlns:cx2="http://schemas.microsoft.com/office/drawing/2015/10/21/chartex" xmlns:cx3="http://schemas.microsoft.com/office/drawing/2016/5/9/chartex" xmlns:cx4="http://schemas.microsoft.com/office/drawing/2016/5/10/chartex" xmlns:cx5="http://schemas.microsoft.com/office/drawing/2016/5/11/chartex" xmlns:cx6="http://schemas.microsoft.com/office/drawing/2016/5/12/chartex" xmlns:cx7="http://schemas.microsoft.com/office/drawing/2016/5/13/chartex" xmlns:cx8="http://schemas.microsoft.com/office/drawing/2016/5/14/chartex" xmlns:mc="http://schemas.openxmlformats.org/markup-compatibility/2006" xmlns:aink="http://schemas.microsoft.com/office/drawing/2016/ink" xmlns:am3d="http://schemas.microsoft.com/office/drawing/2017/model3d" xmlns:o="urn:schemas-microsoft-com:office:office" xmlns:oel="http://schemas.microsoft.com/office/2019/extlst" xmlns:r="http://schemas.openxmlformats.org/officeDocument/2006/relationships" xmlns:m="http://schemas.openxmlformats.org/officeDocument/2006/math" xmlns:v="urn:schemas-microsoft-com:vml" xmlns:wp14="http://schemas.microsoft.com/office/word/2010/wordprocessingDrawing" xmlns:wp="http://schemas.openxmlformats.org/drawingml/2006/wordprocessingDrawing" xmlns:w10="urn:schemas-microsoft-com:office:word" xmlns:w="http://schemas.openxmlformats.org/wordprocessingml/2006/main" xmlns:w14="http://schemas.microsoft.com/office/word/2010/wordml" xmlns:w15="http://schemas.microsoft.com/office/word/2012/wordml" xmlns:w16cex="http://schemas.microsoft.com/office/word/2018/wordml/cex" xmlns:w16cid="http://schemas.microsoft.com/office/word/2016/wordml/cid" xmlns:w16="http://schemas.microsoft.com/office/word/2018/wordml" xmlns:w16sdtdh="http://schemas.microsoft.com/office/word/2020/wordml/sdtdatahash" xmlns:w16se="http://schemas.microsoft.com/office/word/2015/wordml/symex" xmlns:wpg="http://schemas.microsoft.com/office/word/2010/wordprocessingGroup" xmlns:wpi="http://schemas.microsoft.com/office/word/2010/wordprocessingInk" xmlns:wne="http://schemas.microsoft.com/office/word/2006/wordml" xmlns:wps="http://schemas.microsoft.com/office/word/2010/wordprocessingShape" mc:Ignorable="w14 w15 w16se w16cid w16 w16cex w16sdtdh wp14">
+<w:ftr xmlns:wpc="http://schemas.microsoft.com/office/word/2010/wordprocessingCanvas" xmlns:cx="http://schemas.microsoft.com/office/drawing/2014/chartex" xmlns:cx1="http://schemas.microsoft.com/office/drawing/2015/9/8/chartex" xmlns:cx2="http://schemas.microsoft.com/office/drawing/2015/10/21/chartex" xmlns:cx3="http://schemas.microsoft.com/office/drawing/2016/5/9/chartex" xmlns:cx4="http://schemas.microsoft.com/office/drawing/2016/5/10/chartex" xmlns:cx5="http://schemas.microsoft.com/office/drawing/2016/5/11/chartex" xmlns:cx6="http://schemas.microsoft.com/office/drawing/2016/5/12/chartex" xmlns:cx7="http://schemas.microsoft.com/office/drawing/2016/5/13/chartex" xmlns:cx8="http://schemas.microsoft.com/office/drawing/2016/5/14/chartex" xmlns:mc="http://schemas.openxmlformats.org/markup-compatibility/2006" xmlns:aink="http://schemas.microsoft.com/office/drawing/2016/ink" xmlns:am3d="http://schemas.microsoft.com/office/drawing/2017/model3d" xmlns:o="urn:schemas-microsoft-com:office:office" xmlns:oel="http://schemas.microsoft.com/office/2019/extlst" xmlns:r="http://schemas.openxmlformats.org/officeDocument/2006/relationships" xmlns:m="http://schemas.openxmlformats.org/officeDocument/2006/math" xmlns:v="urn:schemas-microsoft-com:vml" xmlns:wp14="http://schemas.microsoft.com/office/word/2010/wordprocessingDrawing" xmlns:wp="http://schemas.openxmlformats.org/drawingml/2006/wordprocessingDrawing" xmlns:w10="urn:schemas-microsoft-com:office:word" xmlns:w="http://schemas.openxmlformats.org/wordprocessingml/2006/main" xmlns:w14="http://schemas.microsoft.com/office/word/2010/wordml" xmlns:w15="http://schemas.microsoft.com/office/word/2012/wordml" xmlns:w16cex="http://schemas.microsoft.com/office/word/2018/wordml/cex" xmlns:w16cid="http://schemas.microsoft.com/office/word/2016/wordml/cid" xmlns:w16="http://schemas.microsoft.com/office/word/2018/wordml" xmlns:w16du="http://schemas.microsoft.com/office/word/2023/wordml/word16du" xmlns:w16sdtdh="http://schemas.microsoft.com/office/word/2020/wordml/sdtdatahash" xmlns:w16se="http://schemas.microsoft.com/office/word/2015/wordml/symex" xmlns:wpg="http://schemas.microsoft.com/office/word/2010/wordprocessingGroup" xmlns:wpi="http://schemas.microsoft.com/office/word/2010/wordprocessingInk" xmlns:wne="http://schemas.microsoft.com/office/word/2006/wordml" xmlns:wps="http://schemas.microsoft.com/office/word/2010/wordprocessingShape" mc:Ignorable="w14 w15 w16se w16cid w16 w16cex w16sdtdh w16du wp14">
   <w:sdt>
     <w:sdtPr>
       <w:id w:val="1243908332"/>
@@ -9330,7 +9278,7 @@
 </file>
 
 <file path=word/footnotes.xml><?xml version="1.0" encoding="utf-8"?>
-<w:footnotes xmlns:wpc="http://schemas.microsoft.com/office/word/2010/wordprocessingCanvas" xmlns:cx="http://schemas.microsoft.com/office/drawing/2014/chartex" xmlns:cx1="http://schemas.microsoft.com/office/drawing/2015/9/8/chartex" xmlns:cx2="http://schemas.microsoft.com/office/drawing/2015/10/21/chartex" xmlns:cx3="http://schemas.microsoft.com/office/drawing/2016/5/9/chartex" xmlns:cx4="http://schemas.microsoft.com/office/drawing/2016/5/10/chartex" xmlns:cx5="http://schemas.microsoft.com/office/drawing/2016/5/11/chartex" xmlns:cx6="http://schemas.microsoft.com/office/drawing/2016/5/12/chartex" xmlns:cx7="http://schemas.microsoft.com/office/drawing/2016/5/13/chartex" xmlns:cx8="http://schemas.microsoft.com/office/drawing/2016/5/14/chartex" xmlns:mc="http://schemas.openxmlformats.org/markup-compatibility/2006" xmlns:aink="http://schemas.microsoft.com/office/drawing/2016/ink" xmlns:am3d="http://schemas.microsoft.com/office/drawing/2017/model3d" xmlns:o="urn:schemas-microsoft-com:office:office" xmlns:oel="http://schemas.microsoft.com/office/2019/extlst" xmlns:r="http://schemas.openxmlformats.org/officeDocument/2006/relationships" xmlns:m="http://schemas.openxmlformats.org/officeDocument/2006/math" xmlns:v="urn:schemas-microsoft-com:vml" xmlns:wp14="http://schemas.microsoft.com/office/word/2010/wordprocessingDrawing" xmlns:wp="http://schemas.openxmlformats.org/drawingml/2006/wordprocessingDrawing" xmlns:w10="urn:schemas-microsoft-com:office:word" xmlns:w="http://schemas.openxmlformats.org/wordprocessingml/2006/main" xmlns:w14="http://schemas.microsoft.com/office/word/2010/wordml" xmlns:w15="http://schemas.microsoft.com/office/word/2012/wordml" xmlns:w16cex="http://schemas.microsoft.com/office/word/2018/wordml/cex" xmlns:w16cid="http://schemas.microsoft.com/office/word/2016/wordml/cid" xmlns:w16="http://schemas.microsoft.com/office/word/2018/wordml" xmlns:w16sdtdh="http://schemas.microsoft.com/office/word/2020/wordml/sdtdatahash" xmlns:w16se="http://schemas.microsoft.com/office/word/2015/wordml/symex" xmlns:wpg="http://schemas.microsoft.com/office/word/2010/wordprocessingGroup" xmlns:wpi="http://schemas.microsoft.com/office/word/2010/wordprocessingInk" xmlns:wne="http://schemas.microsoft.com/office/word/2006/wordml" xmlns:wps="http://schemas.microsoft.com/office/word/2010/wordprocessingShape" mc:Ignorable="w14 w15 w16se w16cid w16 w16cex w16sdtdh wp14">
+<w:footnotes xmlns:wpc="http://schemas.microsoft.com/office/word/2010/wordprocessingCanvas" xmlns:cx="http://schemas.microsoft.com/office/drawing/2014/chartex" xmlns:cx1="http://schemas.microsoft.com/office/drawing/2015/9/8/chartex" xmlns:cx2="http://schemas.microsoft.com/office/drawing/2015/10/21/chartex" xmlns:cx3="http://schemas.microsoft.com/office/drawing/2016/5/9/chartex" xmlns:cx4="http://schemas.microsoft.com/office/drawing/2016/5/10/chartex" xmlns:cx5="http://schemas.microsoft.com/office/drawing/2016/5/11/chartex" xmlns:cx6="http://schemas.microsoft.com/office/drawing/2016/5/12/chartex" xmlns:cx7="http://schemas.microsoft.com/office/drawing/2016/5/13/chartex" xmlns:cx8="http://schemas.microsoft.com/office/drawing/2016/5/14/chartex" xmlns:mc="http://schemas.openxmlformats.org/markup-compatibility/2006" xmlns:aink="http://schemas.microsoft.com/office/drawing/2016/ink" xmlns:am3d="http://schemas.microsoft.com/office/drawing/2017/model3d" xmlns:o="urn:schemas-microsoft-com:office:office" xmlns:oel="http://schemas.microsoft.com/office/2019/extlst" xmlns:r="http://schemas.openxmlformats.org/officeDocument/2006/relationships" xmlns:m="http://schemas.openxmlformats.org/officeDocument/2006/math" xmlns:v="urn:schemas-microsoft-com:vml" xmlns:wp14="http://schemas.microsoft.com/office/word/2010/wordprocessingDrawing" xmlns:wp="http://schemas.openxmlformats.org/drawingml/2006/wordprocessingDrawing" xmlns:w10="urn:schemas-microsoft-com:office:word" xmlns:w="http://schemas.openxmlformats.org/wordprocessingml/2006/main" xmlns:w14="http://schemas.microsoft.com/office/word/2010/wordml" xmlns:w15="http://schemas.microsoft.com/office/word/2012/wordml" xmlns:w16cex="http://schemas.microsoft.com/office/word/2018/wordml/cex" xmlns:w16cid="http://schemas.microsoft.com/office/word/2016/wordml/cid" xmlns:w16="http://schemas.microsoft.com/office/word/2018/wordml" xmlns:w16du="http://schemas.microsoft.com/office/word/2023/wordml/word16du" xmlns:w16sdtdh="http://schemas.microsoft.com/office/word/2020/wordml/sdtdatahash" xmlns:w16se="http://schemas.microsoft.com/office/word/2015/wordml/symex" xmlns:wpg="http://schemas.microsoft.com/office/word/2010/wordprocessingGroup" xmlns:wpi="http://schemas.microsoft.com/office/word/2010/wordprocessingInk" xmlns:wne="http://schemas.microsoft.com/office/word/2006/wordml" xmlns:wps="http://schemas.microsoft.com/office/word/2010/wordprocessingShape" mc:Ignorable="w14 w15 w16se w16cid w16 w16cex w16sdtdh w16du wp14">
   <w:footnote w:type="separator" w:id="-1">
     <w:p>
       <w:pPr>
@@ -9355,7 +9303,7 @@
 </file>
 
 <file path=word/numbering.xml><?xml version="1.0" encoding="utf-8"?>
-<w:numbering xmlns:wpc="http://schemas.microsoft.com/office/word/2010/wordprocessingCanvas" xmlns:cx="http://schemas.microsoft.com/office/drawing/2014/chartex" xmlns:cx1="http://schemas.microsoft.com/office/drawing/2015/9/8/chartex" xmlns:cx2="http://schemas.microsoft.com/office/drawing/2015/10/21/chartex" xmlns:cx3="http://schemas.microsoft.com/office/drawing/2016/5/9/chartex" xmlns:cx4="http://schemas.microsoft.com/office/drawing/2016/5/10/chartex" xmlns:cx5="http://schemas.microsoft.com/office/drawing/2016/5/11/chartex" xmlns:cx6="http://schemas.microsoft.com/office/drawing/2016/5/12/chartex" xmlns:cx7="http://schemas.microsoft.com/office/drawing/2016/5/13/chartex" xmlns:cx8="http://schemas.microsoft.com/office/drawing/2016/5/14/chartex" xmlns:mc="http://schemas.openxmlformats.org/markup-compatibility/2006" xmlns:aink="http://schemas.microsoft.com/office/drawing/2016/ink" xmlns:am3d="http://schemas.microsoft.com/office/drawing/2017/model3d" xmlns:o="urn:schemas-microsoft-com:office:office" xmlns:oel="http://schemas.microsoft.com/office/2019/extlst" xmlns:r="http://schemas.openxmlformats.org/officeDocument/2006/relationships" xmlns:m="http://schemas.openxmlformats.org/officeDocument/2006/math" xmlns:v="urn:schemas-microsoft-com:vml" xmlns:wp14="http://schemas.microsoft.com/office/word/2010/wordprocessingDrawing" xmlns:wp="http://schemas.openxmlformats.org/drawingml/2006/wordprocessingDrawing" xmlns:w10="urn:schemas-microsoft-com:office:word" xmlns:w="http://schemas.openxmlformats.org/wordprocessingml/2006/main" xmlns:w14="http://schemas.microsoft.com/office/word/2010/wordml" xmlns:w15="http://schemas.microsoft.com/office/word/2012/wordml" xmlns:w16cex="http://schemas.microsoft.com/office/word/2018/wordml/cex" xmlns:w16cid="http://schemas.microsoft.com/office/word/2016/wordml/cid" xmlns:w16="http://schemas.microsoft.com/office/word/2018/wordml" xmlns:w16sdtdh="http://schemas.microsoft.com/office/word/2020/wordml/sdtdatahash" xmlns:w16se="http://schemas.microsoft.com/office/word/2015/wordml/symex" xmlns:wpg="http://schemas.microsoft.com/office/word/2010/wordprocessingGroup" xmlns:wpi="http://schemas.microsoft.com/office/word/2010/wordprocessingInk" xmlns:wne="http://schemas.microsoft.com/office/word/2006/wordml" xmlns:wps="http://schemas.microsoft.com/office/word/2010/wordprocessingShape" mc:Ignorable="w14 w15 w16se w16cid w16 w16cex w16sdtdh wp14">
+<w:numbering xmlns:wpc="http://schemas.microsoft.com/office/word/2010/wordprocessingCanvas" xmlns:cx="http://schemas.microsoft.com/office/drawing/2014/chartex" xmlns:cx1="http://schemas.microsoft.com/office/drawing/2015/9/8/chartex" xmlns:cx2="http://schemas.microsoft.com/office/drawing/2015/10/21/chartex" xmlns:cx3="http://schemas.microsoft.com/office/drawing/2016/5/9/chartex" xmlns:cx4="http://schemas.microsoft.com/office/drawing/2016/5/10/chartex" xmlns:cx5="http://schemas.microsoft.com/office/drawing/2016/5/11/chartex" xmlns:cx6="http://schemas.microsoft.com/office/drawing/2016/5/12/chartex" xmlns:cx7="http://schemas.microsoft.com/office/drawing/2016/5/13/chartex" xmlns:cx8="http://schemas.microsoft.com/office/drawing/2016/5/14/chartex" xmlns:mc="http://schemas.openxmlformats.org/markup-compatibility/2006" xmlns:aink="http://schemas.microsoft.com/office/drawing/2016/ink" xmlns:am3d="http://schemas.microsoft.com/office/drawing/2017/model3d" xmlns:o="urn:schemas-microsoft-com:office:office" xmlns:oel="http://schemas.microsoft.com/office/2019/extlst" xmlns:r="http://schemas.openxmlformats.org/officeDocument/2006/relationships" xmlns:m="http://schemas.openxmlformats.org/officeDocument/2006/math" xmlns:v="urn:schemas-microsoft-com:vml" xmlns:wp14="http://schemas.microsoft.com/office/word/2010/wordprocessingDrawing" xmlns:wp="http://schemas.openxmlformats.org/drawingml/2006/wordprocessingDrawing" xmlns:w10="urn:schemas-microsoft-com:office:word" xmlns:w="http://schemas.openxmlformats.org/wordprocessingml/2006/main" xmlns:w14="http://schemas.microsoft.com/office/word/2010/wordml" xmlns:w15="http://schemas.microsoft.com/office/word/2012/wordml" xmlns:w16cex="http://schemas.microsoft.com/office/word/2018/wordml/cex" xmlns:w16cid="http://schemas.microsoft.com/office/word/2016/wordml/cid" xmlns:w16="http://schemas.microsoft.com/office/word/2018/wordml" xmlns:w16du="http://schemas.microsoft.com/office/word/2023/wordml/word16du" xmlns:w16sdtdh="http://schemas.microsoft.com/office/word/2020/wordml/sdtdatahash" xmlns:w16se="http://schemas.microsoft.com/office/word/2015/wordml/symex" xmlns:wpg="http://schemas.microsoft.com/office/word/2010/wordprocessingGroup" xmlns:wpi="http://schemas.microsoft.com/office/word/2010/wordprocessingInk" xmlns:wne="http://schemas.microsoft.com/office/word/2006/wordml" xmlns:wps="http://schemas.microsoft.com/office/word/2010/wordprocessingShape" mc:Ignorable="w14 w15 w16se w16cid w16 w16cex w16sdtdh w16du wp14">
   <w:abstractNum w:abstractNumId="0" w15:restartNumberingAfterBreak="0">
     <w:nsid w:val="1BF54427"/>
     <w:multiLevelType w:val="hybridMultilevel"/>
@@ -9866,7 +9814,10 @@
 </file>
 
 <file path=word/people.xml><?xml version="1.0" encoding="utf-8"?>
-<w15:people xmlns:wpc="http://schemas.microsoft.com/office/word/2010/wordprocessingCanvas" xmlns:cx="http://schemas.microsoft.com/office/drawing/2014/chartex" xmlns:cx1="http://schemas.microsoft.com/office/drawing/2015/9/8/chartex" xmlns:cx2="http://schemas.microsoft.com/office/drawing/2015/10/21/chartex" xmlns:cx3="http://schemas.microsoft.com/office/drawing/2016/5/9/chartex" xmlns:cx4="http://schemas.microsoft.com/office/drawing/2016/5/10/chartex" xmlns:cx5="http://schemas.microsoft.com/office/drawing/2016/5/11/chartex" xmlns:cx6="http://schemas.microsoft.com/office/drawing/2016/5/12/chartex" xmlns:cx7="http://schemas.microsoft.com/office/drawing/2016/5/13/chartex" xmlns:cx8="http://schemas.microsoft.com/office/drawing/2016/5/14/chartex" xmlns:mc="http://schemas.openxmlformats.org/markup-compatibility/2006" xmlns:aink="http://schemas.microsoft.com/office/drawing/2016/ink" xmlns:am3d="http://schemas.microsoft.com/office/drawing/2017/model3d" xmlns:o="urn:schemas-microsoft-com:office:office" xmlns:oel="http://schemas.microsoft.com/office/2019/extlst" xmlns:r="http://schemas.openxmlformats.org/officeDocument/2006/relationships" xmlns:m="http://schemas.openxmlformats.org/officeDocument/2006/math" xmlns:v="urn:schemas-microsoft-com:vml" xmlns:wp14="http://schemas.microsoft.com/office/word/2010/wordprocessingDrawing" xmlns:wp="http://schemas.openxmlformats.org/drawingml/2006/wordprocessingDrawing" xmlns:w10="urn:schemas-microsoft-com:office:word" xmlns:w="http://schemas.openxmlformats.org/wordprocessingml/2006/main" xmlns:w14="http://schemas.microsoft.com/office/word/2010/wordml" xmlns:w15="http://schemas.microsoft.com/office/word/2012/wordml" xmlns:w16cex="http://schemas.microsoft.com/office/word/2018/wordml/cex" xmlns:w16cid="http://schemas.microsoft.com/office/word/2016/wordml/cid" xmlns:w16="http://schemas.microsoft.com/office/word/2018/wordml" xmlns:w16sdtdh="http://schemas.microsoft.com/office/word/2020/wordml/sdtdatahash" xmlns:w16se="http://schemas.microsoft.com/office/word/2015/wordml/symex" xmlns:wpg="http://schemas.microsoft.com/office/word/2010/wordprocessingGroup" xmlns:wpi="http://schemas.microsoft.com/office/word/2010/wordprocessingInk" xmlns:wne="http://schemas.microsoft.com/office/word/2006/wordml" xmlns:wps="http://schemas.microsoft.com/office/word/2010/wordprocessingShape" mc:Ignorable="w14 w15 w16se w16cid w16 w16cex w16sdtdh wp14">
+<w15:people xmlns:wpc="http://schemas.microsoft.com/office/word/2010/wordprocessingCanvas" xmlns:cx="http://schemas.microsoft.com/office/drawing/2014/chartex" xmlns:cx1="http://schemas.microsoft.com/office/drawing/2015/9/8/chartex" xmlns:cx2="http://schemas.microsoft.com/office/drawing/2015/10/21/chartex" xmlns:cx3="http://schemas.microsoft.com/office/drawing/2016/5/9/chartex" xmlns:cx4="http://schemas.microsoft.com/office/drawing/2016/5/10/chartex" xmlns:cx5="http://schemas.microsoft.com/office/drawing/2016/5/11/chartex" xmlns:cx6="http://schemas.microsoft.com/office/drawing/2016/5/12/chartex" xmlns:cx7="http://schemas.microsoft.com/office/drawing/2016/5/13/chartex" xmlns:cx8="http://schemas.microsoft.com/office/drawing/2016/5/14/chartex" xmlns:mc="http://schemas.openxmlformats.org/markup-compatibility/2006" xmlns:aink="http://schemas.microsoft.com/office/drawing/2016/ink" xmlns:am3d="http://schemas.microsoft.com/office/drawing/2017/model3d" xmlns:o="urn:schemas-microsoft-com:office:office" xmlns:oel="http://schemas.microsoft.com/office/2019/extlst" xmlns:r="http://schemas.openxmlformats.org/officeDocument/2006/relationships" xmlns:m="http://schemas.openxmlformats.org/officeDocument/2006/math" xmlns:v="urn:schemas-microsoft-com:vml" xmlns:wp14="http://schemas.microsoft.com/office/word/2010/wordprocessingDrawing" xmlns:wp="http://schemas.openxmlformats.org/drawingml/2006/wordprocessingDrawing" xmlns:w10="urn:schemas-microsoft-com:office:word" xmlns:w="http://schemas.openxmlformats.org/wordprocessingml/2006/main" xmlns:w14="http://schemas.microsoft.com/office/word/2010/wordml" xmlns:w15="http://schemas.microsoft.com/office/word/2012/wordml" xmlns:w16cex="http://schemas.microsoft.com/office/word/2018/wordml/cex" xmlns:w16cid="http://schemas.microsoft.com/office/word/2016/wordml/cid" xmlns:w16="http://schemas.microsoft.com/office/word/2018/wordml" xmlns:w16du="http://schemas.microsoft.com/office/word/2023/wordml/word16du" xmlns:w16sdtdh="http://schemas.microsoft.com/office/word/2020/wordml/sdtdatahash" xmlns:w16se="http://schemas.microsoft.com/office/word/2015/wordml/symex" xmlns:wpg="http://schemas.microsoft.com/office/word/2010/wordprocessingGroup" xmlns:wpi="http://schemas.microsoft.com/office/word/2010/wordprocessingInk" xmlns:wne="http://schemas.microsoft.com/office/word/2006/wordml" xmlns:wps="http://schemas.microsoft.com/office/word/2010/wordprocessingShape" mc:Ignorable="w14 w15 w16se w16cid w16 w16cex w16sdtdh w16du wp14">
+  <w15:person w15:author="Christopher Ferguson">
+    <w15:presenceInfo w15:providerId="Windows Live" w15:userId="a77a99ce41ec125b"/>
+  </w15:person>
   <w15:person w15:author="Ferguson, Chris - fergu4cl">
     <w15:presenceInfo w15:providerId="AD" w15:userId="S::fergu4cl@dukesjmuedu.onmicrosoft.com::9623a25f-13e4-4965-8fa9-c532d5ae7c1a"/>
   </w15:person>
@@ -9874,7 +9825,7 @@
 </file>
 
 <file path=word/styles.xml><?xml version="1.0" encoding="utf-8"?>
-<w:styles xmlns:mc="http://schemas.openxmlformats.org/markup-compatibility/2006" xmlns:r="http://schemas.openxmlformats.org/officeDocument/2006/relationships" xmlns:w="http://schemas.openxmlformats.org/wordprocessingml/2006/main" xmlns:w14="http://schemas.microsoft.com/office/word/2010/wordml" xmlns:w15="http://schemas.microsoft.com/office/word/2012/wordml" xmlns:w16cex="http://schemas.microsoft.com/office/word/2018/wordml/cex" xmlns:w16cid="http://schemas.microsoft.com/office/word/2016/wordml/cid" xmlns:w16="http://schemas.microsoft.com/office/word/2018/wordml" xmlns:w16sdtdh="http://schemas.microsoft.com/office/word/2020/wordml/sdtdatahash" xmlns:w16se="http://schemas.microsoft.com/office/word/2015/wordml/symex" mc:Ignorable="w14 w15 w16se w16cid w16 w16cex w16sdtdh">
+<w:styles xmlns:mc="http://schemas.openxmlformats.org/markup-compatibility/2006" xmlns:r="http://schemas.openxmlformats.org/officeDocument/2006/relationships" xmlns:w="http://schemas.openxmlformats.org/wordprocessingml/2006/main" xmlns:w14="http://schemas.microsoft.com/office/word/2010/wordml" xmlns:w15="http://schemas.microsoft.com/office/word/2012/wordml" xmlns:w16cex="http://schemas.microsoft.com/office/word/2018/wordml/cex" xmlns:w16cid="http://schemas.microsoft.com/office/word/2016/wordml/cid" xmlns:w16="http://schemas.microsoft.com/office/word/2018/wordml" xmlns:w16du="http://schemas.microsoft.com/office/word/2023/wordml/word16du" xmlns:w16sdtdh="http://schemas.microsoft.com/office/word/2020/wordml/sdtdatahash" xmlns:w16se="http://schemas.microsoft.com/office/word/2015/wordml/symex" mc:Ignorable="w14 w15 w16se w16cid w16 w16cex w16sdtdh w16du">
   <w:docDefaults>
     <w:rPrDefault>
       <w:rPr>
@@ -10277,7 +10228,6 @@
   <w:style w:type="character" w:default="1" w:styleId="DefaultParagraphFont">
     <w:name w:val="Default Paragraph Font"/>
     <w:uiPriority w:val="1"/>
-    <w:semiHidden/>
     <w:unhideWhenUsed/>
   </w:style>
   <w:style w:type="table" w:default="1" w:styleId="TableNormal">

</xml_diff>